<commit_message>
finalize response to cjfas reviews with new revised draft
</commit_message>
<xml_diff>
--- a/drafts/Hulson_etal_v2.docx
+++ b/drafts/Hulson_etal_v2.docx
@@ -7,7 +7,16 @@
         <w:pStyle w:val="Title"/>
       </w:pPr>
       <w:r>
-        <w:t>Reductions in sampling effort for fishery-independent age and length composition: balancing stock assessment input data uncertainty and workforce health and efficiency</w:t>
+        <w:t>Reductions in sampling effort for fishery-independent age and length composition: balancing</w:t>
+      </w:r>
+      <w:r>
+        <w:t xml:space="preserve"> sampling efficiency, data uncertainty, </w:t>
+      </w:r>
+      <w:r>
+        <w:t>and</w:t>
+      </w:r>
+      <w:r>
+        <w:t xml:space="preserve"> workforce health</w:t>
       </w:r>
     </w:p>
     <w:p>
@@ -253,7 +262,13 @@
         <w:t xml:space="preserve"> would increase precision</w:t>
       </w:r>
       <w:r>
-        <w:t>. Improvements in precision of age or length composition estimates are not only influenced by the magnitude of sampling, but also the way samples are collected, for example, changing the number of samples collected within a haul versus changing the number of hauls from which samples were obtained (Siskey et al. 2023). Further</w:t>
+        <w:t xml:space="preserve">. Improvements in precision of age or length composition estimates are not only influenced by the magnitude of sampling, but also the way samples </w:t>
+      </w:r>
+      <w:r>
+        <w:t>are collected, for example, consider</w:t>
+      </w:r>
+      <w:r>
+        <w:t>ing the number of samples collected within a haul versus changing the number of hauls from which samples were obtained (Siskey et al. 2023). Further</w:t>
       </w:r>
       <w:r>
         <w:t>more</w:t>
@@ -290,7 +305,19 @@
         <w:t xml:space="preserve">Realized </w:t>
       </w:r>
       <w:r>
-        <w:t xml:space="preserve">sample size is smaller than the actual sample size reflecting the increase in uncertainty due to the intra-haul correlation displayed by the sampled species (e.g., </w:t>
+        <w:t>sample</w:t>
+      </w:r>
+      <w:r>
+        <w:t xml:space="preserve"> size is smaller than the number of</w:t>
+      </w:r>
+      <w:r>
+        <w:t xml:space="preserve"> sample</w:t>
+      </w:r>
+      <w:r>
+        <w:t>s collected,</w:t>
+      </w:r>
+      <w:r>
+        <w:t xml:space="preserve"> reflecting the increase in uncertainty due to the intra-haul correlation displayed by the sampled species (e.g., </w:t>
       </w:r>
       <w:r>
         <w:t xml:space="preserve">first derived in Appendix A of </w:t>
@@ -305,7 +332,28 @@
         <w:t xml:space="preserve">). </w:t>
       </w:r>
       <w:r>
-        <w:t xml:space="preserve">In fishery stock assessment, this realized sample size is used within the multinomial likelihood to fit age and/or length composition data, and is then called ‘input sample size’ to distinguish that is being used as an input to a stock assessment model (Thorson et al. 2023). </w:t>
+        <w:t>In fisheries</w:t>
+      </w:r>
+      <w:r>
+        <w:t xml:space="preserve"> stock assessment</w:t>
+      </w:r>
+      <w:r>
+        <w:t>s</w:t>
+      </w:r>
+      <w:r>
+        <w:t xml:space="preserve">, this realized sample size is used within the multinomial likelihood to fit age and/or length composition data, </w:t>
+      </w:r>
+      <w:r>
+        <w:t xml:space="preserve">termed </w:t>
+      </w:r>
+      <w:r>
+        <w:t xml:space="preserve">‘input sample size’ to distinguish that </w:t>
+      </w:r>
+      <w:r>
+        <w:t xml:space="preserve">it </w:t>
+      </w:r>
+      <w:r>
+        <w:t xml:space="preserve">is being used as an input to a stock assessment model (Thorson et al. 2023). </w:t>
       </w:r>
       <w:r>
         <w:t xml:space="preserve">Several studies have used </w:t>
@@ -326,13 +374,25 @@
         <w:t>more</w:t>
       </w:r>
       <w:r>
-        <w:t xml:space="preserve">, methods have been developed that mimic the sampling designs for length and age composition to estimate </w:t>
+        <w:t xml:space="preserve">, </w:t>
+      </w:r>
+      <w:r>
+        <w:t xml:space="preserve">bootstrapping </w:t>
+      </w:r>
+      <w:r>
+        <w:t>methods that mimic the sampling designs for length and age composition</w:t>
+      </w:r>
+      <w:r>
+        <w:t xml:space="preserve"> have been developed</w:t>
+      </w:r>
+      <w:r>
+        <w:t xml:space="preserve"> to estimate </w:t>
       </w:r>
       <w:r>
         <w:t xml:space="preserve">input </w:t>
       </w:r>
       <w:r>
-        <w:t xml:space="preserve">sample size using bootstrap techniques external to an assessment model (Stewart and Hamel 2014). Overall, the use of </w:t>
+        <w:t xml:space="preserve">sample size external to an assessment model (Stewart and Hamel 2014). Overall, the use of </w:t>
       </w:r>
       <w:r>
         <w:t xml:space="preserve">input </w:t>
@@ -360,13 +420,31 @@
         <w:ind w:firstLine="720"/>
       </w:pPr>
       <w:r>
-        <w:t>There are several unintended consequences associated with intense sampling of species within a fishery-independent survey. The length measurement process is repeated hundreds of thousands of times during an annual survey, and otolith sampling is repeated several thousands of times. This represents a daunting amount of work for field scientists on research vessels and for age readers once the survey is over. Further, a large portion of the fish sampled for length frequency are subsequently sampled for sex determination, which involves a substantial increase in handling and data collection effort</w:t>
+        <w:t xml:space="preserve">There are several unintended consequences associated with intense sampling of species within a fishery-independent survey. The length measurement process is repeated hundreds of thousands of times during an annual survey, and otolith sampling </w:t>
+      </w:r>
+      <w:r>
+        <w:t>occurs</w:t>
+      </w:r>
+      <w:r>
+        <w:t xml:space="preserve"> several thousands of times. This represents a daunting amount of work for field scientists on research vessels and for age readers once the survey is over. Further</w:t>
+      </w:r>
+      <w:r>
+        <w:t>more</w:t>
+      </w:r>
+      <w:r>
+        <w:t>, a large portion of the fish sampled for length frequency are subsequently sampled for sex determination, which involves a substantial increase in handling and data collection effort</w:t>
       </w:r>
       <w:r>
         <w:t xml:space="preserve"> (Link et al. 2008)</w:t>
       </w:r>
       <w:r>
-        <w:t xml:space="preserve">. Each year, this workflow results in acute and repetitive stress injuries, some requiring medical interventions and claims to the U.S. Office of Workers’ Compensation Program. Another consequence resulting from the intensity of this work is the introduction of unrecoverable errors in the observed data. Despite extensive </w:t>
+        <w:t>. Each year, this workflow results in acute and repetitive stress injuries, some requiring medical interventions and claims to the U.S. Office of Workers’ Compensation Program</w:t>
+      </w:r>
+      <w:r>
+        <w:t xml:space="preserve"> (Stan Kotwicki, personal communication, December 14, 2021)</w:t>
+      </w:r>
+      <w:r>
+        <w:t xml:space="preserve">. Another consequence resulting from the intensity of this work is the introduction of unrecoverable errors in the observed data. Despite extensive </w:t>
       </w:r>
       <w:r>
         <w:rPr>
@@ -376,7 +454,13 @@
         <w:t>in situ</w:t>
       </w:r>
       <w:r>
-        <w:t xml:space="preserve"> quality assurance protocols, as fatigue or injuries accumulate during the course of field work, so do the potential for data collection errors (e.g., failure to properly encode length measurements with the correct species or sex, or misidentification of sex).</w:t>
+        <w:t xml:space="preserve"> quality assurance protocols, as fatigue or injuries accumu</w:t>
+      </w:r>
+      <w:r>
+        <w:t>late during the course of field-</w:t>
+      </w:r>
+      <w:r>
+        <w:t>work, so do the potential for data collection errors (e.g., failure to properly encode length measurements with the correct species or sex, or misidentification of sex).</w:t>
       </w:r>
     </w:p>
     <w:p>
@@ -385,17 +469,65 @@
         <w:ind w:firstLine="720"/>
       </w:pPr>
       <w:r>
-        <w:t xml:space="preserve">Maximizing the number of samples collected for age and length composition is desirable from a statistical viewpoint; however, it is important to accurately define the sampling unit that needs to be optimized (e.g., the number of samples collected within a haul versus the number hauls from which samples are obtained). In addition, optimizing collections that balance the </w:t>
+        <w:t xml:space="preserve">Maximizing the number of samples collected for age and length composition is desirable from a statistical viewpoint; however, it is important to accurately define the sampling unit that needs to be optimized (e.g., the number of samples collected within a haul versus the number </w:t>
       </w:r>
       <w:r>
         <w:lastRenderedPageBreak/>
-        <w:t xml:space="preserve">statistical quality of the data with the health of the workforce and budgetary constraints is more broadly desirable. At the AFSC, this balance is </w:t>
+        <w:t>hauls from which samples are obtained). In addit</w:t>
+      </w:r>
+      <w:r>
+        <w:t>ion, optimizing collections to</w:t>
+      </w:r>
+      <w:r>
+        <w:t xml:space="preserve"> balance the statistical quality of the data with the health of the workforce and budgetary constraints is more broadly desir</w:t>
+      </w:r>
+      <w:r>
+        <w:t>able. At the AFSC, this balance</w:t>
+      </w:r>
+      <w:r>
+        <w:t xml:space="preserve"> </w:t>
       </w:r>
       <w:r>
         <w:t>has been</w:t>
       </w:r>
       <w:r>
-        <w:t xml:space="preserve"> achieved by decreasing collection efforts from historical levels. The primary concern, from a stock assessment perspective, when reducing the sampling of length frequency data and age composition data collections, is the impact on the uncertainty in subsequent age and length composition data. To this end, effective sample size can be used as a tool to evaluate the consequences of changing sampling effort or strategies. An additional consideration when evaluating the consequences of optimizing sampling effort is the impacts on a species-specific basis to determine whether there are life-history characteristics that minimize the impacts of reduction in sampling effort in one species compared to another.</w:t>
+        <w:t xml:space="preserve"> achieved by decreasing collection efforts from historical levels. The primary concern, from a stock assessment perspective, when reducing the sampling of length frequency data and age composition data collections, is the impact on the uncertainty in subsequent age and length composit</w:t>
+      </w:r>
+      <w:r>
+        <w:t>ion data. To this end, input</w:t>
+      </w:r>
+      <w:r>
+        <w:t xml:space="preserve"> sample size can be used as a tool to evaluate the consequences of changing sampling effort or strategies. An additional consideration when evaluating the consequences of optimizing sampling effort is</w:t>
+      </w:r>
+      <w:r>
+        <w:t xml:space="preserve"> whether</w:t>
+      </w:r>
+      <w:r>
+        <w:t xml:space="preserve"> the</w:t>
+      </w:r>
+      <w:r>
+        <w:t>re are species-specific</w:t>
+      </w:r>
+      <w:r>
+        <w:t xml:space="preserve"> impacts</w:t>
+      </w:r>
+      <w:r>
+        <w:t xml:space="preserve"> (e.g., </w:t>
+      </w:r>
+      <w:r>
+        <w:t xml:space="preserve">life-history characteristics that minimize the impacts of </w:t>
+      </w:r>
+      <w:r>
+        <w:t xml:space="preserve">a </w:t>
+      </w:r>
+      <w:r>
+        <w:t>reduction in sampling effort in one species compared to another</w:t>
+      </w:r>
+      <w:r>
+        <w:t>)</w:t>
+      </w:r>
+      <w:r>
+        <w:t>.</w:t>
       </w:r>
     </w:p>
     <w:p>
@@ -404,7 +536,43 @@
         <w:ind w:firstLine="720"/>
       </w:pPr>
       <w:r>
-        <w:t xml:space="preserve">In this study, using data collected by the AFSC GAP bottom trawl surveys across the EBS, AI, and GOA, we evaluated the consequences of reductions in length frequency collections (including sex-specific length frequency) coupled with reductions in age composition sampling. Using effective sample size as the primary statistic to evaluate uncertainty in the age and length composition data derived from AFSC bottom trawl surveys, we evaluated the impact of reduced sampling to answer four questions: 1) what is the impact of reducing sampling in length frequency sampling (including sex determination sampling) and the subsequent expansion to age composition on the uncertainty in the composition data?; 2) what is the impact of reducing sampling for age on uncertainty in age composition data?; 3) </w:t>
+        <w:t>In this study, using data collected by the AFSC GAP bottom trawl surveys across the EBS, AI, and GOA, we evaluated the consequences of reductions in length frequency collections (including sex-specific length frequency) coupled with reductions in age compo</w:t>
+      </w:r>
+      <w:r>
+        <w:t>sition sampling. Using input</w:t>
+      </w:r>
+      <w:r>
+        <w:t xml:space="preserve"> sample size as the primary statistic to evaluate uncertainty in the age and length composition data derived from AFSC bottom trawl surveys, we </w:t>
+      </w:r>
+      <w:r>
+        <w:t xml:space="preserve">addressed </w:t>
+      </w:r>
+      <w:r>
+        <w:t>four questions: 1</w:t>
+      </w:r>
+      <w:r>
+        <w:t>) what is the impact of reduced sampling of</w:t>
+      </w:r>
+      <w:r>
+        <w:t xml:space="preserve"> length frequency </w:t>
+      </w:r>
+      <w:r>
+        <w:t>information</w:t>
+      </w:r>
+      <w:r>
+        <w:t xml:space="preserve"> (including sex determination sampling) and the subsequent expansion to age composition on the uncertainty in the composition data?; 2</w:t>
+      </w:r>
+      <w:r>
+        <w:t>) what is the impact of reduced</w:t>
+      </w:r>
+      <w:r>
+        <w:t xml:space="preserve"> sampling for age</w:t>
+      </w:r>
+      <w:r>
+        <w:t xml:space="preserve"> information</w:t>
+      </w:r>
+      <w:r>
+        <w:t xml:space="preserve"> on uncertainty in age composition data?; 3) </w:t>
       </w:r>
       <w:r>
         <w:t xml:space="preserve">are current sampling levels at </w:t>
@@ -456,7 +624,19 @@
         <w:ind w:firstLine="720"/>
       </w:pPr>
       <w:r>
-        <w:t>Data collection for each AFSC GAP groundfish bottom trawl survey is described in respective NOAA Technical Memorandums (EBS: Lauth et al. 2019, AI: von Szalay et al. 2017, GOA: von Szalay and Raring 2018). The fundamental methods of length sample collection are generally synchronized between these surveys. Species and sex-specific length distributions within a catch sample are collected by 1) sorting the sample by species, 2) weighing each species in aggregate, 3) obtaining a random sub-sample of a target sample size, 4) sorting the sub-sample by sex (each fish is incised to visually determine sex), and 5) measuring length and recording each fish’s measurements into a database. Additionally, a subsample of fish are processed at sea to collect their sex, length, weight, and sagittal otoliths. These otoliths are returned to the AFSC’s Age and Growth laboratory for age determination. Survey age sampling protocols are species specific and follow 1 of 2 paradigms: 1) a stratified random collection distributed over both the spatial frame of the stratification scheme and the expected size range of a species; or 2) a small subsample (2-20 fish, species dependent) collected randomly per trawl. The protocol for some species has changed over the time series, generally following a trend of transitioning from protocol 1) to protocol 2).</w:t>
+        <w:t xml:space="preserve">Data collection for each AFSC GAP groundfish bottom trawl survey is described in respective NOAA Technical Memorandums (EBS: Lauth et al. 2019, AI: von Szalay et al. 2017, GOA: von Szalay and Raring 2018). The fundamental methods of length sample collection are generally synchronized between these surveys. Species and sex-specific length distributions within a catch sample are collected by 1) sorting the sample by species, 2) weighing each species in aggregate, 3) obtaining a random sub-sample of a target sample size, 4) sorting the sub-sample by sex (each fish is incised to visually determine sex), and 5) measuring length and recording each fish’s measurements into a database. Additionally, a subsample of </w:t>
+      </w:r>
+      <w:r>
+        <w:t>these fish is</w:t>
+      </w:r>
+      <w:r>
+        <w:t xml:space="preserve"> processed at sea to </w:t>
+      </w:r>
+      <w:r>
+        <w:t>additionally collect their weight</w:t>
+      </w:r>
+      <w:r>
+        <w:t xml:space="preserve"> and sagittal otoliths. These otoliths are returned to the AFSC’s Age and Growth laboratory for age determination. Survey age sampling protocols are species specific and follow 1 of 2 paradigms: 1) a stratified random collection distributed over both the spatial frame of the stratification scheme and the expected size range of a species; or 2) a small subsample (2-20 fish, species dependent) collected randomly per trawl. The protocol for some species has changed over the time series, generally following a trend of transitioning from protocol 1) to protocol 2).</w:t>
       </w:r>
     </w:p>
     <w:p>
@@ -2932,13 +3112,25 @@
         <w:t>expansion,</w:t>
       </w:r>
       <w:r>
-        <w:t xml:space="preserve"> the sex-specific estimates of population abundance-at-length (from equation (4)) are used to estimate sex-specific population abundance-at-age. The annual </w:t>
+        <w:t xml:space="preserve"> the sex-specific estimates of population abundance-at-length (from equation (4)) are used to estimate sex-specific populat</w:t>
+      </w:r>
+      <w:r>
+        <w:t>ion abundance-at-age. The</w:t>
+      </w:r>
+      <w:r>
+        <w:t xml:space="preserve"> </w:t>
       </w:r>
       <w:r>
         <w:t xml:space="preserve">age </w:t>
       </w:r>
       <w:r>
-        <w:t>specimen collected during the survey, which include observations of age-at-length, are first populated into sex-specific numbers at age and length (</w:t>
+        <w:t>specimen</w:t>
+      </w:r>
+      <w:r>
+        <w:t>s</w:t>
+      </w:r>
+      <w:r>
+        <w:t xml:space="preserve"> collected during the survey, which include observations of age-at-length, are first populated into sex-specific numbers at age and length (</w:t>
       </w:r>
       <m:oMath>
         <m:sSub>
@@ -3737,13 +3929,70 @@
         <w:t xml:space="preserve"> is the population abundance-at-length from equation (4) summed across strata. Further details on t</w:t>
       </w:r>
       <w:r>
-        <w:t>he specific methods the AFSC uses to expand length and age samples to abundance are shown in Hulson et al. (2023).The stocks selected for this analysis are presented in Table 1 and were selected because all are assessed by the AFSC with statistical catch-at-age models and have corresponding expanded age and/or length composition estimates from the respective bottom trawl surveys.</w:t>
-      </w:r>
-      <w:r>
-        <w:t xml:space="preserve"> The number of hauls in which these stocks were present, and within these the number of hauls sampled for length frequency and age specimen data, are shown in Supplementary Material Table S1.</w:t>
-      </w:r>
-      <w:r>
-        <w:t xml:space="preserve">It was noted in Siskey et al. (2023) that there were some age-length pairs in the AFSC age specimen data where the length was not reflected in the length frequency data for some of these stocks. In the data used in this analysis this also occurred, however, the age-length pair that was dropped in the subsequent age-length key and the second stage expansion represented a fraction of a percent of the total age specimen data for all of the stocks investigated (not exceeding 0.53% of the total age specimen data for any given stock). </w:t>
+        <w:t>he specific methods the AFSC uses to expand length and age samples to abundance are shown in Hulson et al. (2023).</w:t>
+      </w:r>
+      <w:r>
+        <w:t xml:space="preserve"> </w:t>
+      </w:r>
+      <w:r>
+        <w:t>The stocks selected for this analysis</w:t>
+      </w:r>
+      <w:r>
+        <w:t xml:space="preserve"> (Table 1)</w:t>
+      </w:r>
+      <w:r>
+        <w:t xml:space="preserve"> are </w:t>
+      </w:r>
+      <w:r>
+        <w:t>all</w:t>
+      </w:r>
+      <w:r>
+        <w:t xml:space="preserve"> assessed by the AFSC with statistical catch-at-age models and have corresponding expanded age and/or length composition estimates from the respective bottom trawl surveys.</w:t>
+      </w:r>
+      <w:r>
+        <w:t xml:space="preserve"> The number of hauls in which these stocks were present, and the number of</w:t>
+      </w:r>
+      <w:r>
+        <w:t xml:space="preserve"> those</w:t>
+      </w:r>
+      <w:r>
+        <w:t xml:space="preserve"> hauls sampled for length frequency and age specimen data, are shown in Supplementary Material Table S1.</w:t>
+      </w:r>
+      <w:r>
+        <w:t xml:space="preserve"> </w:t>
+      </w:r>
+      <w:r>
+        <w:t>It was noted in Siskey et al. (2023) that</w:t>
+      </w:r>
+      <w:r>
+        <w:t>, for some of these stocks,</w:t>
+      </w:r>
+      <w:r>
+        <w:t xml:space="preserve"> there were some age-length pairs in the AFSC age specimen data where the length was not reflected in the length frequency data.</w:t>
+      </w:r>
+      <w:r>
+        <w:t xml:space="preserve"> This also occurred in</w:t>
+      </w:r>
+      <w:r>
+        <w:t xml:space="preserve"> the data u</w:t>
+      </w:r>
+      <w:r>
+        <w:t>sed for</w:t>
+      </w:r>
+      <w:r>
+        <w:t xml:space="preserve"> </w:t>
+      </w:r>
+      <w:r>
+        <w:t>this analysis;</w:t>
+      </w:r>
+      <w:r>
+        <w:t xml:space="preserve"> however, the age-length pair</w:t>
+      </w:r>
+      <w:r>
+        <w:t>s that were</w:t>
+      </w:r>
+      <w:r>
+        <w:t xml:space="preserve"> dropped in the subsequent age-length key and the second stage expansion represented a fraction of a percent of the total age specimen data for all of the stocks investigated (not exceeding 0.53% of the total age specimen data for any given stock). </w:t>
       </w:r>
       <w:r>
         <w:t>Historical data for each survey were used in this analysis to show results that reflect the consequences of sub-sampling. To show the recent sampling magnitudes, the average length and age sample sizes from the most recent three survey years for the stocks selected are shown in Table 1.</w:t>
@@ -3761,28 +4010,43 @@
       <w:bookmarkStart w:id="4" w:name="simulation-bootstrap-framework"/>
       <w:bookmarkEnd w:id="3"/>
       <w:r>
+        <w:t>Simulation-Bootstrap framework</w:t>
+      </w:r>
+    </w:p>
+    <w:p>
+      <w:pPr>
+        <w:pStyle w:val="FirstParagraph"/>
+      </w:pPr>
+      <w:r>
+        <w:tab/>
+      </w:r>
+      <w:r>
+        <w:t xml:space="preserve">To evaluate the effect of reductions in sampling length frequency and specimen age data, we developed a bootstrap-simulation framework that 1) allows for reductions in the historical </w:t>
+      </w:r>
+      <w:r>
         <w:lastRenderedPageBreak/>
-        <w:t>Simulation-Bootstrap framework</w:t>
-      </w:r>
-    </w:p>
-    <w:p>
-      <w:pPr>
-        <w:pStyle w:val="FirstParagraph"/>
-      </w:pPr>
-      <w:r>
-        <w:tab/>
-      </w:r>
-      <w:r>
-        <w:t>To evaluate the effect of reductions in sampling length frequency and specimen age data, we developed a bootstrap-simulation framework that 1) allows for reductions in the historical number of length frequencies and specimen age data collected, and 2) performs first (length) and second (age) stage expansion processes for each bootstrap replicate of length frequency and specimen age data to generate length and age compositions. The bootstrap-simulation framework is composed of a suite of nested resampling protocols. Bootstrap resampling was performed either with replacement (wr) or without replacement (wor) depending on the needs of a particular protocol.</w:t>
-      </w:r>
-      <w:r>
-        <w:t xml:space="preserve"> With replacement was used to evaluate the uncertainty for a full sample set (for example, for the full set of hauls, lengths, and ages) where without replacement was used when sub-sampling from a set of samples</w:t>
+        <w:t>number of length frequencies and specimen age data collected, and 2) performs first (length) and second (age) stage expansion processes for each bootstrap replicate of length frequency and specimen age data to generate length and age compositions. The bootstrap-simulation framework is composed of a suite of nested resampling protocols. Bootstrap resampling was performed either with replacement (wr) or without replacement (wor) depending on the needs of a particular protocol.</w:t>
+      </w:r>
+      <w:r>
+        <w:t xml:space="preserve"> With replacement was used to evaluate the uncertainty for a full sample set (for example, for the full set of</w:t>
+      </w:r>
+      <w:r>
+        <w:t xml:space="preserve"> hauls, lengths, and ages) while</w:t>
+      </w:r>
+      <w:r>
+        <w:t xml:space="preserve"> without replacement was used when sub-sampling from a set of samples</w:t>
       </w:r>
       <w:r>
         <w:t xml:space="preserve"> at a pre-determined level</w:t>
       </w:r>
       <w:r>
-        <w:t xml:space="preserve"> (for example, when sub-sampling for length frequency and age observations</w:t>
+        <w:t xml:space="preserve"> (for example, when sub-sampling </w:t>
+      </w:r>
+      <w:r>
+        <w:t xml:space="preserve">hauls </w:t>
+      </w:r>
+      <w:r>
+        <w:t>for length frequency and age observations</w:t>
       </w:r>
       <w:r>
         <w:t xml:space="preserve"> to investigate the consequences of reductions in sampling effort</w:t>
@@ -3893,7 +4157,6 @@
         </w:numPr>
       </w:pPr>
       <w:r>
-        <w:lastRenderedPageBreak/>
         <w:t>With the resampled and subsampled age data in step 6 and the sex-specific population abundance-at-length in step 4, calculate sex-specific population abundance-at-age.</w:t>
       </w:r>
     </w:p>
@@ -3908,6 +4171,7 @@
         <w:pStyle w:val="FirstParagraph"/>
       </w:pPr>
       <w:r>
+        <w:lastRenderedPageBreak/>
         <w:t>The core of the bootstrap-simulation function (steps 3 and 6 above) is designed to explore reductions in the sample size of lengths collected on a per haul basis, as well as in the total sample size for ages (aggregated across hauls). In step 3 of this bootstrap-simulation, the pre-determined sub</w:t>
       </w:r>
       <w:r>
@@ -4030,7 +4294,13 @@
         </m:sSub>
       </m:oMath>
       <w:r>
-        <w:t xml:space="preserve"> from the resampled lengths in step 2 is taken without replacement, if </w:t>
+        <w:t xml:space="preserve"> from the resampled lengths in step</w:t>
+      </w:r>
+      <w:r>
+        <w:t xml:space="preserve"> 2 is taken without replacement;</w:t>
+      </w:r>
+      <w:r>
+        <w:t xml:space="preserve"> if </w:t>
       </w:r>
       <m:oMath>
         <m:sSub>
@@ -4100,7 +4370,13 @@
         <w:t>sampling level for length frequency at numbers per haul to evaluate the AFSC length sampling design</w:t>
       </w:r>
       <w:r>
-        <w:t>, as the effort expended by survey staff to length and determine sex of a fish is most important at the haul level</w:t>
+        <w:t xml:space="preserve">, as the effort expended by survey staff to </w:t>
+      </w:r>
+      <w:r>
+        <w:t xml:space="preserve">measure </w:t>
+      </w:r>
+      <w:r>
+        <w:t>length and determine sex of a fish is most important at the haul level</w:t>
       </w:r>
       <w:r>
         <w:t>. Additionally, to subsample ages, we reduced the proportion of the total number of ages sampled in step 6 to evaluate the consequences of reductions in overall age sampling</w:t>
@@ -4121,7 +4397,13 @@
         <w:t xml:space="preserve"> and an important consideration for the level of age sampling is the total number of ages read at an age reading laboratory</w:t>
       </w:r>
       <w:r>
-        <w:t>. The bootstrap-simulation repeated steps 1-7 iteratively for each length and age subsample level, providing iterated population abundance-at-length and age that was then compared to the population abundance-at-length and age calculated from the original data.</w:t>
+        <w:t xml:space="preserve">. The bootstrap-simulation repeated steps 1-7 iteratively for each length and age subsample level, providing iterated population abundance-at-length and age </w:t>
+      </w:r>
+      <w:r>
+        <w:t xml:space="preserve">for comparison </w:t>
+      </w:r>
+      <w:r>
+        <w:t>to the population abundance-at-length and age calculated from the original data.</w:t>
       </w:r>
     </w:p>
     <w:p>
@@ -4130,14 +4412,59 @@
         <w:ind w:firstLine="720"/>
       </w:pPr>
       <w:r>
+        <w:t>The</w:t>
+      </w:r>
+      <w:r>
+        <w:t xml:space="preserve"> length subsample levels</w:t>
+      </w:r>
+      <w:r>
+        <w:t xml:space="preserve"> evaluated from the full length frequency collections were 50, 100, 150, 200, and 250 samples per haul.</w:t>
+      </w:r>
+      <w:r>
+        <w:t xml:space="preserve"> Using the G</w:t>
+      </w:r>
+      <w:r>
+        <w:t>OA stocks as an example, we</w:t>
+      </w:r>
+      <w:r>
+        <w:t xml:space="preserve"> evaluated the impact of </w:t>
+      </w:r>
+      <w:r>
+        <w:t xml:space="preserve">binning </w:t>
+      </w:r>
+      <w:r>
+        <w:t xml:space="preserve">length composition </w:t>
+      </w:r>
+      <w:r>
+        <w:t>data at</w:t>
+      </w:r>
+      <w:r>
+        <w:t xml:space="preserve"> 2 cm and 5 cm length bins, as well as the </w:t>
+      </w:r>
+      <w:r>
         <w:lastRenderedPageBreak/>
-        <w:t>The length subsample levels that we evaluated from the full length frequency collections were 50, 100, 150, 200, and 250 samples per haul.</w:t>
-      </w:r>
-      <w:r>
-        <w:t xml:space="preserve"> Using the GOA stocks as an example, we also evaluated the impact of different length composition binning for 2 cm and 5 cm length bins, as well as the impact of sub-sampling for lengths at a sub-regional scale (for the western, central, and eastern GOA).</w:t>
-      </w:r>
-      <w:r>
-        <w:t xml:space="preserve"> The age subsample levels that we evaluated from the full age specimen collections were 25%, 50%, 75%, and 90% of the total number of ages collected in any given survey year. We also ran the bootstrap-simulation for the full number of length frequency and age specimen collections without subsetting to compare the base level uncertainty with the uncertainty observed as a result of sub-sampling. We ran the bootstrap-simulation for 500 iterations, the level at which variability in results did not increase</w:t>
+        <w:t>impact of sub-sampling for lengths at a sub-regional scale (for the western, central, and eastern GOA).</w:t>
+      </w:r>
+      <w:r>
+        <w:t xml:space="preserve"> </w:t>
+      </w:r>
+      <w:r>
+        <w:t>The age subsample levels</w:t>
+      </w:r>
+      <w:r>
+        <w:t xml:space="preserve"> evaluated from the full age specimen collections were 25%, 50%, 75%, and 90% of the total number of ages collected in any </w:t>
+      </w:r>
+      <w:r>
+        <w:t>given survey year. T</w:t>
+      </w:r>
+      <w:r>
+        <w:t>he bootstrap-simulation</w:t>
+      </w:r>
+      <w:r>
+        <w:t xml:space="preserve"> was run</w:t>
+      </w:r>
+      <w:r>
+        <w:t xml:space="preserve"> for the full number of length frequency and age specimen collections without subsetting to compare the base level uncertainty with the uncertainty observed as a result of sub-sampling. We ran the bootstrap-simulation for 500 iterations, the level at which variability in results did not increase</w:t>
       </w:r>
       <w:r>
         <w:t xml:space="preserve"> (see Supplementary Figure S1)</w:t>
@@ -4200,7 +4527,13 @@
         <w:t xml:space="preserve"> that can be used in several error structures when fitting composition data in stock assessments (e.g., multinomial, Dirichlet, and Dirichlet-Mulinomial)</w:t>
       </w:r>
       <w:r>
-        <w:t xml:space="preserve">. It is also a statistic that can evaluate the amount of uncertainty in estimated composition data compared to observed composition data. </w:t>
+        <w:t xml:space="preserve">. It is also a statistic that can </w:t>
+      </w:r>
+      <w:r>
+        <w:t xml:space="preserve">be used to </w:t>
+      </w:r>
+      <w:r>
+        <w:t xml:space="preserve">evaluate the amount of uncertainty in estimated composition data compared to observed composition data. </w:t>
       </w:r>
       <w:r>
         <w:t xml:space="preserve">Realized </w:t>
@@ -4684,7 +5017,6 @@
         <w:pStyle w:val="FirstParagraph"/>
       </w:pPr>
       <w:r>
-        <w:lastRenderedPageBreak/>
         <w:t xml:space="preserve">where </w:t>
       </w:r>
       <m:oMath>
@@ -4755,7 +5087,13 @@
         <w:t>c</w:t>
       </w:r>
       <w:r>
-        <w:t xml:space="preserve"> (which can be either age or length or any other arbitrary category across which proportions are computed) in interation-</w:t>
+        <w:t xml:space="preserve"> (which can be either age or length or any other arbitrary category across which</w:t>
+      </w:r>
+      <w:r>
+        <w:t xml:space="preserve"> proportions are computed) in i</w:t>
+      </w:r>
+      <w:r>
+        <w:t>teration-</w:t>
       </w:r>
       <w:r>
         <w:rPr>
@@ -4840,7 +5178,11 @@
         <w:t>y</w:t>
       </w:r>
       <w:r>
-        <w:t xml:space="preserve">. In this bootstrap-simulation the length and age compositions derived from the historical bottom trawl surveys’ full datasets without any resampling were treated as the observed proportions </w:t>
+        <w:t xml:space="preserve">. In this bootstrap-simulation the length and age compositions derived from the historical bottom trawl surveys’ full datasets without any </w:t>
+      </w:r>
+      <w:r>
+        <w:lastRenderedPageBreak/>
+        <w:t xml:space="preserve">resampling were treated as the observed proportions </w:t>
       </w:r>
       <m:oMath>
         <m:sSub>
@@ -4978,13 +5320,13 @@
         <w:ind w:firstLine="720"/>
       </w:pPr>
       <w:r>
-        <w:t xml:space="preserve">The harmonic mean was used to summarize these annual </w:t>
-      </w:r>
-      <w:r>
-        <w:t>realized</w:t>
-      </w:r>
-      <w:r>
-        <w:t xml:space="preserve"> sample sizes across iterations. This has been shown to reduce bias in recovering the true sample size in simulations for a multinomial distribution and has been recommended to determine the ‘input sample size’ used as an initial weighting in stock assessment models to fit compositional data (Stewart and Hamel 2014). Herein, we use the term ‘iterated </w:t>
+        <w:t xml:space="preserve">The </w:t>
+      </w:r>
+      <w:r>
+        <w:t xml:space="preserve">annual realized sample sizes across iterations were summarized using the harmonic mean. </w:t>
+      </w:r>
+      <w:r>
+        <w:t xml:space="preserve">This has been shown to reduce bias in recovering the true sample size in simulations for a multinomial distribution and has been recommended to determine the ‘input sample size’ used as an initial weighting in stock assessment models to fit compositional data (Stewart and Hamel 2014). Herein, we use the term ‘iterated </w:t>
       </w:r>
       <w:r>
         <w:t>realized</w:t>
@@ -5006,7 +5348,13 @@
         <w:t xml:space="preserve">realized </w:t>
       </w:r>
       <w:r>
-        <w:t xml:space="preserve">sample sizes computed for each iteration of the bootstrap-simulation from (1), and we use the term ‘input sample size’ (ISS) to refer to the harmonic mean of the iterated </w:t>
+        <w:t xml:space="preserve">sample sizes computed for each iteration of </w:t>
+      </w:r>
+      <w:r>
+        <w:t>the bootstrap-simulation from equation (7</w:t>
+      </w:r>
+      <w:r>
+        <w:t xml:space="preserve">), and we use the term ‘input sample size’ (ISS) to refer to the harmonic mean of the iterated </w:t>
       </w:r>
       <w:r>
         <w:t xml:space="preserve">realized </w:t>
@@ -5021,11 +5369,20 @@
         <w:ind w:firstLine="720"/>
       </w:pPr>
       <w:r>
-        <w:t xml:space="preserve">We provide results of both the annual age and length composition ISS estimates and their relative size (termed ‘relative ISS’) compared to the full dataset ISS. The relative ISS was computed as the ISS at a pre-determined sub-sampling level divided by the full dataset ISS (no sub-sampling) for each survey year. This provides an indication of the amount of change in </w:t>
-      </w:r>
+        <w:t xml:space="preserve">We provide results of both the annual age and length composition ISS estimates and their relative size (termed ‘relative ISS’) compared to the full dataset ISS. The relative ISS was computed as the ISS at a pre-determined sub-sampling level divided by the full dataset ISS (no sub-sampling) for each survey year. This provides an indication of the amount of change in uncertainty due to reductions in sub-sampling rates. </w:t>
+      </w:r>
+      <w:r>
+        <w:t>To further explore and compare the general relationship between reduction in relative ISS due to reduction in sampling for age composition, we fit a linear model to these data by sex for each species type and survey region, while presenting the relative ISS for each stock evaluated.</w:t>
+      </w:r>
+    </w:p>
+    <w:p>
+      <w:pPr>
+        <w:pStyle w:val="BodyText"/>
+        <w:ind w:firstLine="720"/>
+      </w:pPr>
       <w:r>
         <w:lastRenderedPageBreak/>
-        <w:t>uncertainty due to reductions in sub-sampling rates. To provide general results for illustration of trends we display the ISS and relative ISS by species type (flatfish, gadid, and rockfish)</w:t>
+        <w:t>To provide general results for illustration of trends we display the ISS and relative ISS by species type (flatfish, gadid, and rockfish)</w:t>
       </w:r>
       <w:r>
         <w:t xml:space="preserve"> and across survey regions (AI, EBS, and GOA)</w:t>
@@ -5043,19 +5400,25 @@
         <w:t xml:space="preserve"> and across the survey regions</w:t>
       </w:r>
       <w:r>
-        <w:t xml:space="preserve">. </w:t>
-      </w:r>
-      <w:r>
-        <w:t xml:space="preserve">To evaluate if the results of length frequency sub-sampling were sensitive to the length composition bin structure, we also included length composition bins of 2 cm and 5 cm for comparison with the base case of 1 cm bins using the stocks in the GOA as an example. Additionally, to evaluate whether the results of length frequency sub-sampling were sensitive to the spatial scale, we included analysis that evaluated subsampling at the sub-regional scale within the GOA as an example (for the Western, Central, and Eastern GOA sub-regions).  </w:t>
-      </w:r>
-      <w:r>
-        <w:t>To further explore and compare the general relationship between reduction in relative ISS due to reduction in sampling for age composition, we fit a linear model to these data by sex for each species type and survey region, while presenting the relative ISS for each stock evaluated.</w:t>
+        <w:t>.</w:t>
+      </w:r>
+      <w:r>
+        <w:t xml:space="preserve"> </w:t>
+      </w:r>
+      <w:r>
+        <w:t>Additionally, species-aggregated plots for the GOA are presented that show the influence of length composition bins and sub-regional scale analysis.</w:t>
       </w:r>
       <w:r>
         <w:t xml:space="preserve"> Finally, while the primary metric of this study was ISS, as an indication of </w:t>
       </w:r>
       <w:r>
-        <w:t>changes to uncertainty due to sub-sampling, we also evaluated relative bias in sex-specific mean length and the sex ratio as additional metrics. In this case, relative bias was computed as the relative bias between the full dataset mean length (or sex ratio) and the sub-sampled dataset mean length (or sec ratio).</w:t>
+        <w:t>changes to uncertainty due to sub-sampling, we also evaluated relative bias in sex-specific mean length and the sex ratio as additional metrics. In this case, relative bias was computed as the relative bias between the full dataset mean length (or sex ratio) and the sub-sampled dataset me</w:t>
+      </w:r>
+      <w:r>
+        <w:t>an length (or sex</w:t>
+      </w:r>
+      <w:r>
+        <w:t xml:space="preserve"> ratio).</w:t>
       </w:r>
     </w:p>
     <w:p>
@@ -5090,29 +5453,29 @@
         <w:t>x</w:t>
       </w:r>
       <w:r>
-        <w:t xml:space="preserve">-axis of the </w:t>
+        <w:t>-axis of the top panels in Figure 2). This trend of decreasing length composition ISS associated with decreasing sub-sampling levels per haul for length frequency was observed across all regions, stocks, and sex categories evaluated (</w:t>
+      </w:r>
+      <w:r>
+        <w:t xml:space="preserve">region- and stock-specific results are shown in </w:t>
+      </w:r>
+      <w:r>
+        <w:t>Supplementary Material Figures S</w:t>
+      </w:r>
+      <w:r>
+        <w:t>2</w:t>
+      </w:r>
+      <w:r>
+        <w:t>–S</w:t>
+      </w:r>
+      <w:r>
+        <w:t>4</w:t>
+      </w:r>
+      <w:r>
+        <w:t xml:space="preserve">). The sex-specific length composition ISS were smaller than the total (combined sex) ISS for all stocks evaluated. This remained true for each individual sub-sampling case as well. However, stock-specific and species type differences in the magnitude of sex-specific ISS were observed (e.g., flatfish, including arrowtooth flounder and yellowfin sole). If the magnitudes were different, female length composition ISS was </w:t>
       </w:r>
       <w:r>
         <w:lastRenderedPageBreak/>
-        <w:t>top panels in Figure 2). This trend of decreasing length composition ISS associated with decreasing sub-sampling levels per haul for length frequency was observed across all regions, stocks, and sex categories evaluated (</w:t>
-      </w:r>
-      <w:r>
-        <w:t xml:space="preserve">region- and stock-specific results are shown in </w:t>
-      </w:r>
-      <w:r>
-        <w:t>Supplementary Material Figures S</w:t>
-      </w:r>
-      <w:r>
-        <w:t>2</w:t>
-      </w:r>
-      <w:r>
-        <w:t>–S</w:t>
-      </w:r>
-      <w:r>
-        <w:t>4</w:t>
-      </w:r>
-      <w:r>
-        <w:t xml:space="preserve">). The sex-specific length composition ISS were smaller than the total (combined sex) ISS for all stocks evaluated. This remained true for each individual sub-sampling case as well. However, stock-specific and species type differences in the magnitude of sex-specific ISS were observed (e.g., flatfish, including arrowtooth flounder and yellowfin sole). If the magnitudes were different, female length composition ISS was consistently larger than male length composition ISS; this same result was not replicated for the gadid and rockfish stocks, where the sex-specific ISS were relatively similar. While the magnitude of length composition ISS was species type, stock, and sex-specific, across survey years the length composition ISS generally ranged from 250 to 4,000 for flatfish, 100 to 3,500 for gadids, and 100 to 1,000 for rockfish (including the full dataset case and all sub-sampling levels). The variability in length composition ISS across survey years and haul sub-sampling levels also varied between species types and stocks, but the variability generally declined as the haul sub-sampling level decreased. </w:t>
+        <w:t xml:space="preserve">consistently larger than male length composition ISS. While the magnitude of length composition ISS was species type, stock, and sex-specific, across survey years the length composition ISS generally ranged from 250 to 4,000 for flatfish, 100 to 3,500 for gadids, and 100 to 1,000 for rockfish (including the full dataset case and all sub-sampling levels). The variability in length composition ISS across survey years and haul sub-sampling levels also varied between species types and stocks, but the variability generally declined as the haul sub-sampling level decreased. </w:t>
       </w:r>
       <w:r>
         <w:t>Using the full age specimen samples while changing the sub-sampling case for length frequency</w:t>
@@ -5142,8 +5505,13 @@
         <w:ind w:firstLine="720"/>
       </w:pPr>
       <w:r>
-        <w:lastRenderedPageBreak/>
-        <w:t>As the haul level length frequency sub-sampling level decreased the</w:t>
+        <w:t>As the haul level len</w:t>
+      </w:r>
+      <w:r>
+        <w:t>gth frequency sub-sampling rate</w:t>
+      </w:r>
+      <w:r>
+        <w:t xml:space="preserve"> decreased the</w:t>
       </w:r>
       <w:r>
         <w:t xml:space="preserve"> length composition</w:t>
@@ -5200,7 +5568,13 @@
         <w:t>, the variability in length composition relative ISS was small and consistent across all the species types and survey regions evaluated.</w:t>
       </w:r>
       <w:r>
-        <w:t xml:space="preserve"> Across the length frequency sub-sampling levels evaluated the age composition relative ISS was minimally effected by the magnitude of sub-sampling in the length frequency data used for the first stage expansion (bottom panels of Figure 3).</w:t>
+        <w:t xml:space="preserve"> Across the length frequency sub-sampling levels evaluated the age composit</w:t>
+      </w:r>
+      <w:r>
+        <w:t>ion relative ISS was minimally a</w:t>
+      </w:r>
+      <w:r>
+        <w:t>ffected by the magnitude of sub-sampling in the length frequency data used for the first stage expansion (bottom panels of Figure 3).</w:t>
       </w:r>
     </w:p>
     <w:p>
@@ -5209,13 +5583,32 @@
         <w:ind w:firstLine="720"/>
       </w:pPr>
       <w:r>
+        <w:lastRenderedPageBreak/>
         <w:t>While the magnitude of decrease in the length composition relative ISS was survey region- and sex-specific, none of the stocks decreased below 50%, and most stocks did not decrease below 60% (</w:t>
       </w:r>
       <w:r>
         <w:t xml:space="preserve">top panels of </w:t>
       </w:r>
       <w:r>
-        <w:t>Figure 3). The range in the length composition annual relative ISS across the sex categories evaluated either included or was above 90% for length frequency sub-sampling levels greater than 100 fish per haul. EBS walleye pollock was the one exception (Figure S</w:t>
+        <w:t xml:space="preserve">Figure 3). The range in the length composition annual relative ISS across the sex categories evaluated either included or was above 90% for length frequency sub-sampling levels greater than 100 fish per haul. EBS walleye </w:t>
+      </w:r>
+      <w:r>
+        <w:t xml:space="preserve">pollock </w:t>
+      </w:r>
+      <w:r>
+        <w:t>(</w:t>
+      </w:r>
+      <w:r>
+        <w:rPr>
+          <w:i/>
+        </w:rPr>
+        <w:t>Gadus chalcogrammus</w:t>
+      </w:r>
+      <w:r>
+        <w:t xml:space="preserve">) </w:t>
+      </w:r>
+      <w:r>
+        <w:t xml:space="preserve"> was the one exception (Figure S</w:t>
       </w:r>
       <w:r>
         <w:t>6</w:t>
@@ -5248,14 +5641,25 @@
         <w:ind w:firstLine="720"/>
       </w:pPr>
       <w:r>
-        <w:lastRenderedPageBreak/>
-        <w:t xml:space="preserve">Similar to the results at 1 cm bins for the length frequency data, at 2 cm and 5 cm bins the length composition relative ISS decreased as the haul level length frequency sub-sampling level decreased (Figure </w:t>
+        <w:t>Similar to the results at 1 cm bins for the length frequency data, at 2 cm and 5 cm bins the length composition relative ISS decreased as the haul level len</w:t>
+      </w:r>
+      <w:r>
+        <w:t>gth frequency sub-sampling rate</w:t>
+      </w:r>
+      <w:r>
+        <w:t xml:space="preserve"> decreased (Figure </w:t>
       </w:r>
       <w:r>
         <w:t>4</w:t>
       </w:r>
       <w:r>
-        <w:t xml:space="preserve">, shown for GOA stocks as an example). It was also the case for 2 cm and 5 cm length bins that the length composition relative ISS was at or above 90% </w:t>
+        <w:t xml:space="preserve">, shown for GOA stocks as an example). </w:t>
+      </w:r>
+      <w:r>
+        <w:t xml:space="preserve">When using 2 cm and 5 cm length bins </w:t>
+      </w:r>
+      <w:r>
+        <w:t xml:space="preserve">the length composition relative ISS was at or above 90% </w:t>
       </w:r>
       <w:r>
         <w:t xml:space="preserve">for length </w:t>
@@ -5270,19 +5674,11 @@
         <w:ind w:firstLine="720"/>
       </w:pPr>
       <w:r>
-        <w:t>Evaluating the impacts of length frequency sub-sampling at th</w:t>
-      </w:r>
-      <w:r>
-        <w:t>e sub-regional scale</w:t>
-      </w:r>
-      <w:r>
-        <w:t xml:space="preserve"> showed that the results for each sub-region were consistent with the broader region (Figure 5</w:t>
-      </w:r>
-      <w:r>
-        <w:t>, using the stocks within the GOA as an example</w:t>
-      </w:r>
-      <w:r>
-        <w:t xml:space="preserve">). Regardless of the </w:t>
+        <w:lastRenderedPageBreak/>
+        <w:t xml:space="preserve">Length frequency sub-sampling at the sub-regional scale in the GOA produced results that were consistent with the broader region (Figure 5). </w:t>
+      </w:r>
+      <w:r>
+        <w:t xml:space="preserve">Regardless of the </w:t>
       </w:r>
       <w:r>
         <w:t xml:space="preserve">spatial </w:t>
@@ -5297,7 +5693,16 @@
         <w:t>, the length composition relative ISS was at or above 90% for length frequency sub-sampling levels greater than 100 fish per haul.</w:t>
       </w:r>
       <w:r>
-        <w:t xml:space="preserve"> We do note, that the magnitude of length composition ISS was smaller at the sub-regional scale compared to the larger region (Supplementary Material Figure S10), thus, there is an increase in uncertainty in length composition as the spatial scale is reduced. It continued to be the case at the sub-regional scale that the age composition ISS was unaffected by the level of length frequency sub-sampling (Supplementary Material Figure S11), and, similar to the length composition ISS, the age composition ISS was smaller at the sub-regional scale compared to the broader region.</w:t>
+        <w:t xml:space="preserve"> We do note</w:t>
+      </w:r>
+      <w:r>
+        <w:t xml:space="preserve"> that the magnitude of length composition ISS was smaller at the sub-regional scale compared to the larger region (Supplemen</w:t>
+      </w:r>
+      <w:r>
+        <w:t>tary Material Figure S10), thus</w:t>
+      </w:r>
+      <w:r>
+        <w:t xml:space="preserve"> there is an increase in uncertainty in length composition as the spatial scale is reduced. It continued to be the case at the sub-regional scale that the age composition ISS was unaffected by the level of length frequency sub-sampling (Supplementary Material Figure S11), and, similar to the length composition ISS, the age composition ISS was smaller at the sub-regional scale compared to the broader region.</w:t>
       </w:r>
     </w:p>
     <w:p>
@@ -5306,7 +5711,6 @@
         <w:ind w:firstLine="720"/>
       </w:pPr>
       <w:r>
-        <w:lastRenderedPageBreak/>
         <w:t xml:space="preserve">While age composition ISS was unaffected by the length frequency sub-sampling level, the age composition ISS did markedly decrease as the </w:t>
       </w:r>
       <w:r>
@@ -5347,7 +5751,13 @@
         <w:t>14</w:t>
       </w:r>
       <w:r>
-        <w:t xml:space="preserve">). Similar to the results for length composition ISS, the sex-specific age composition ISS were smaller than the total (combined sex) ISS across all stocks evaluated, and the magnitude of age composition ISS compared between sex categories (female and male) differed by species types. Following the results of the sex-specific length composition ISS, if the magnitudes in age composition ISS were different between the sex categories, the female age composition ISS was larger than the male age composition ISS, which resulted for the flatfish stocks evaluated. </w:t>
+        <w:t>). Similar to the results for length composition ISS, the sex-specific age composition ISS were smaller than the total (combined sex) ISS across all stocks evaluated, and the magnitude of age composition ISS compared between sex categories (female and male) differed by species types. Following the results of the sex-specific length composition ISS, if the magnitudes in age composition ISS were different between the sex categories, the female age composition ISS was larger than the male age composition ISS</w:t>
+      </w:r>
+      <w:r>
+        <w:t xml:space="preserve"> (e.g., flatfish stocks)</w:t>
+      </w:r>
+      <w:r>
+        <w:t xml:space="preserve">. </w:t>
       </w:r>
       <w:r>
         <w:rPr>
@@ -5355,10 +5765,71 @@
           <w:color w:val="222222"/>
           <w:szCs w:val="24"/>
         </w:rPr>
-        <w:t xml:space="preserve">There could be a number of causes for the sex differences in length or age composition ISS flatfish. The smaller ISS for male flatfish indicates that there is more intra-haul correlation for males than females, or that the length composition from haul-to-haul is more variable for males than females. A number of processes could cause this, including sex-specific differences in natural mortality, for example, or this could also be due to availability differences to the survey between sexes. </w:t>
-      </w:r>
-      <w:r>
-        <w:t>For the gadid and rockfish stocks evaluated the magnitude of sex-specific age composition ISS was generally similar. The magnitude of sex-specific and total ISS were stock-specific, and overall ranged from 10 to 500, which was smaller than the length composition ISS in the same year for the same stock. The variability in annual age composition ISS was also stock-specific, where some stocks displayed larger range in age composition ISS across survey years than others.</w:t>
+        <w:t xml:space="preserve">There could be a number of causes for the sex differences in length or age composition ISS flatfish. </w:t>
+      </w:r>
+      <w:r>
+        <w:rPr>
+          <w:rFonts w:cs="Times New Roman"/>
+          <w:color w:val="222222"/>
+          <w:szCs w:val="24"/>
+        </w:rPr>
+        <w:t xml:space="preserve">The smaller ISS for male flatfish indicates that there is more intra-haul correlation for males than </w:t>
+      </w:r>
+      <w:r>
+        <w:rPr>
+          <w:rFonts w:cs="Times New Roman"/>
+          <w:color w:val="222222"/>
+          <w:szCs w:val="24"/>
+        </w:rPr>
+        <w:lastRenderedPageBreak/>
+        <w:t>fe</w:t>
+      </w:r>
+      <w:r>
+        <w:rPr>
+          <w:rFonts w:cs="Times New Roman"/>
+          <w:color w:val="222222"/>
+          <w:szCs w:val="24"/>
+        </w:rPr>
+        <w:t>males, or that the length composition from haul-to-haul is more variable for males than females. A number of processes could cause this, including sex-specific differences in natural mortality or spawning behavi</w:t>
+      </w:r>
+      <w:r>
+        <w:rPr>
+          <w:rFonts w:cs="Times New Roman"/>
+          <w:color w:val="222222"/>
+          <w:szCs w:val="24"/>
+        </w:rPr>
+        <w:t xml:space="preserve">or leading to aggregations of </w:t>
+      </w:r>
+      <w:r>
+        <w:rPr>
+          <w:rFonts w:cs="Times New Roman"/>
+          <w:color w:val="222222"/>
+          <w:szCs w:val="24"/>
+        </w:rPr>
+        <w:t>males that are model similar in size or age, for example. Ultimately, regardless of the process, this results in availability differences to the survey between sexes</w:t>
+      </w:r>
+      <w:r>
+        <w:rPr>
+          <w:rFonts w:cs="Times New Roman"/>
+          <w:color w:val="222222"/>
+          <w:szCs w:val="24"/>
+        </w:rPr>
+        <w:t xml:space="preserve">. </w:t>
+      </w:r>
+      <w:r>
+        <w:t>For the gadid and rockfish stocks evaluated the magnitude of sex-specific age composition ISS was generally similar. The magnitude</w:t>
+      </w:r>
+      <w:r>
+        <w:t>s</w:t>
+      </w:r>
+      <w:r>
+        <w:t xml:space="preserve"> of sex-specific and total ISS were stock-specific, and overall ranged from 10 to 500, which was smaller than the length composition ISS in the same year for the same stock. The variability in annual age composition ISS was also stock-specific, where some stocks displayed</w:t>
+      </w:r>
+      <w:r>
+        <w:t xml:space="preserve"> a</w:t>
+      </w:r>
+      <w:r>
+        <w:t xml:space="preserve"> larger range in age composition ISS across survey years than others.</w:t>
       </w:r>
     </w:p>
     <w:p>
@@ -5367,7 +5838,7 @@
         <w:ind w:firstLine="720"/>
       </w:pPr>
       <w:r>
-        <w:t>As the specimen age data sampling level decreased the age composition relative ISS also decreased (</w:t>
+        <w:t>As the age data sampling level decreased the age composition relative ISS also decreased (</w:t>
       </w:r>
       <w:r>
         <w:t xml:space="preserve">bottom panels of </w:t>
@@ -5385,7 +5856,6 @@
         <w:t xml:space="preserve">stock- and region-specific </w:t>
       </w:r>
       <w:r>
-        <w:lastRenderedPageBreak/>
         <w:t>differences in the age composition relative ISS across the age sub-sampling levels evaluated</w:t>
       </w:r>
       <w:r>
@@ -5407,13 +5877,14 @@
         <w:ind w:firstLine="720"/>
       </w:pPr>
       <w:r>
-        <w:t xml:space="preserve">A notable result was that for all stocks evaluated, the decrease in age composition relative ISS was dampened when compared to the specimen age sub-sampling level collected (Figure </w:t>
-      </w:r>
-      <w:r>
-        <w:t>7</w:t>
-      </w:r>
-      <w:r>
-        <w:t xml:space="preserve">). For example, a reduction to 25% of the specimen age sample data did not translate to an age composition relative ISS reduction to 25%, but rather it resulted in a sub-sampled dataset age composition relative ISS of 30-40%; this was true at each age collection sub-sampling level evaluated. For rockfish and flatfish, the reduction in ISS compared to the reduction in specimen age samples were similar, both across stocks, survey regions, and sex categories. By comparison, for gadids and other (Atka mackerel), the reduction in age composition relative ISS compared to reduction in specimen age samples was further dampened, whereby the reduction in total age samples resulted in a proportionally smaller reduction in age composition ISS compared to rockfish and flatfish stocks (indicated by the slopes in the linear model fits in Figure </w:t>
+        <w:t xml:space="preserve">A notable result for all stocks evaluated was a dampened decrease in age composition relative ISS when compared to the specimen age sub-sampling level collected (Figure 7). </w:t>
+      </w:r>
+      <w:r>
+        <w:t xml:space="preserve">For example, a reduction to 25% of the specimen age sample data did not translate to an age composition relative ISS reduction to 25%, but rather it resulted in a sub-sampled dataset age </w:t>
+      </w:r>
+      <w:r>
+        <w:lastRenderedPageBreak/>
+        <w:t xml:space="preserve">composition relative ISS of 30-40%; this was true at each age collection sub-sampling level evaluated. For rockfish and flatfish, the reduction in ISS compared to the reduction in specimen age samples were similar, both across stocks, survey regions, and sex categories. By comparison, for gadids and other (Atka mackerel), the reduction in age composition relative ISS compared to reduction in specimen age samples was further dampened, whereby the reduction in total age samples resulted in a proportionally smaller reduction in age composition ISS compared to rockfish and flatfish stocks (indicated by the slopes in the linear model fits in Figure </w:t>
       </w:r>
       <w:r>
         <w:t>7</w:t>
@@ -5452,20 +5923,35 @@
         <w:ind w:firstLine="720"/>
       </w:pPr>
       <w:r>
-        <w:t>In this study, we developed a method to evaluate the consequences of reduced sampling effort on uncertainty in age and length composition data and demonstrated a decrease in the ISS from experimental treatments compared to the full dataset base case due to less sampling. We found that the reductions in age sampling effort had a great</w:t>
+        <w:t>In this study, we developed a method to evaluate the consequences of reduced sampling effort on uncertainty in age and length composition data and demonstrated a decrease in the ISS from experimental treatments</w:t>
+      </w:r>
+      <w:r>
+        <w:t xml:space="preserve"> (i.e., increased uncertainty)</w:t>
+      </w:r>
+      <w:r>
+        <w:t xml:space="preserve"> compared to the fu</w:t>
+      </w:r>
+      <w:r>
+        <w:t>ll dataset base case due to this reduction in</w:t>
+      </w:r>
+      <w:r>
+        <w:t xml:space="preserve"> sampling. We found that the reductions in age sampling effort had a great</w:t>
       </w:r>
       <w:r>
         <w:t>er</w:t>
       </w:r>
       <w:r>
-        <w:t xml:space="preserve"> effect on the age composition ISS than reductions in length sampling effort had on the length composition ISS. Looking across multiple survey regions revealed that these reductions in ISS, which represent increases in uncertainty, were stock-specific but the reductions were generally consistent. Based on the proportional decrease in ISS from sub-sampled data compared to the ISS generated from full datasets, we found that there are recommendations that can be made to balance the tradeoff of collecting a robust sample size of age and length compositions on fishery-independent platforms while also considering of the amount of effort the crew must expend to obtain these samples.One outcome of this study is guidance on how many length frequency collections are necessary to provide adequate information for stock assessment models. Gerritsen and McGrath (2007) suggested that sampling rates for length frequency be 10 fish per length category within a haul based on the mean weighted coefficient of variation statistic. In practical implementation, their suggestion results in stock-specific sampling rates at the haul level, where species that are larger (and presumably have more length bins) would require more samples than species that are smaller. While this strategy makes biological sense and is attractive as it is related to life-history characteristics of the stocks being sampled, it is a more complicated sampling design compared to sampling at the same total rate for all the species caught.</w:t>
-      </w:r>
-      <w:r>
-        <w:t xml:space="preserve"> We also note, that for a  species like Pacific cod, which can grow to upwards of 100 cm, that if the sampling rate were 10 fish per 1 </w:t>
+        <w:t xml:space="preserve"> effect on the age composition ISS than reductions in length sampling effort had on the length composition ISS. Looking across multiple survey regions revealed that these reductions in ISS</w:t>
+      </w:r>
+      <w:r>
+        <w:t xml:space="preserve"> </w:t>
+      </w:r>
+      <w:r>
+        <w:t xml:space="preserve">were stock-specific but the reductions were generally consistent. Based on the proportional decrease in ISS from sub-sampled data compared to the ISS generated from full datasets, we found that there are recommendations that can be made to balance the tradeoff of collecting a </w:t>
       </w:r>
       <w:r>
         <w:lastRenderedPageBreak/>
-        <w:t>cm length bin, the resulting sample size (1,000) would be much larger than what we have found to be necessary.</w:t>
+        <w:t>robust sample size of age and length compositions on fishery-independent platforms while also considering of the effort the crew must expend to obtain these samples.</w:t>
       </w:r>
     </w:p>
     <w:p>
@@ -5474,40 +5960,37 @@
         <w:ind w:firstLine="720"/>
       </w:pPr>
       <w:r>
-        <w:t xml:space="preserve">Based on the results of this study, we suggest a length frequency sampling method </w:t>
-      </w:r>
-      <w:r>
-        <w:t>that sets</w:t>
-      </w:r>
-      <w:r>
-        <w:t xml:space="preserve"> the same sampling rate across stocks at the haul level, recognizing that length frequencies for some stocks may be over-sampled. For example, we found that limiting sampling at 100 to 150 fish per species within a haul (whether for total or sex-specific length composition) provided length composition data that had relatively similar uncertainty compared to length composition data derived from sampling at more intense rates (i.e., within 10% of the full dataset length composition ISS). Therefore, we conclude that there is little added benefit, in terms of reduced uncertainty</w:t>
-      </w:r>
-      <w:r>
-        <w:t xml:space="preserve"> in length composition data</w:t>
-      </w:r>
-      <w:r>
-        <w:t xml:space="preserve">, beyond sampling limits of 100 to 150 fish lengths per haul. </w:t>
-      </w:r>
-      <w:r>
-        <w:t xml:space="preserve">We also showed that other metrics that could be considered when sampling sex-specific length frequency, such as mean length or the sex ratio of length </w:t>
-      </w:r>
-      <w:r>
-        <w:t>samples</w:t>
-      </w:r>
-      <w:r>
-        <w:t xml:space="preserve"> did not produce any bias when sub-sampling 100 to 150 lengths per haul. Further, the result of limiting length frequency sampling at 100 to 150 fish was consistent regardless of the length bin implemented (1 cm, 2cm, or 5 cm bins), as well as consistent within smaller spatial survey regions</w:t>
-      </w:r>
-      <w:r>
-        <w:t xml:space="preserve">. </w:t>
-      </w:r>
-      <w:r>
-        <w:t>Th</w:t>
-      </w:r>
-      <w:r>
-        <w:t>ese results</w:t>
-      </w:r>
-      <w:r>
-        <w:t xml:space="preserve"> also indicate that we are currently beyond a saturation point for length composition information on these surveys (i.e., a point of diminishing returns), whereby the current sampling rate does not offer much improvement in uncertainty over a lower sampling rate.</w:t>
+        <w:t>One outcome of this study is guidance on how many length frequency collections are necessary to provide adequate information for stock assessment models. Gerritsen and McGrath (2007) suggested that sampling rates for length frequency be 10 fish per length category within a haul based on the mean weighted coefficient of variation statistic. In practical implementation, their suggestion results in stock-specific sampling rates at the haul level, where species that are larger (and presumably have more length bins) would require more samples than species that are smaller. While this strategy makes biological sense and is attractive as it is related to life-history characteristics of the stocks being sampled, it is a more complicated sampling design compared to sampling at the same total rate for all the species caught.</w:t>
+      </w:r>
+      <w:r>
+        <w:t xml:space="preserve"> We also note</w:t>
+      </w:r>
+      <w:r>
+        <w:t xml:space="preserve"> that for a  species like Pacific cod</w:t>
+      </w:r>
+      <w:r>
+        <w:t xml:space="preserve"> </w:t>
+      </w:r>
+      <w:r>
+        <w:t>(</w:t>
+      </w:r>
+      <w:r>
+        <w:rPr>
+          <w:i/>
+        </w:rPr>
+        <w:t>Gadus macrocephalus</w:t>
+      </w:r>
+      <w:r>
+        <w:t>)</w:t>
+      </w:r>
+      <w:r>
+        <w:t xml:space="preserve">, which can </w:t>
+      </w:r>
+      <w:r>
+        <w:t xml:space="preserve">grow to upwards of 100 cm, </w:t>
+      </w:r>
+      <w:r>
+        <w:t>if the sampling rate were 10 fish per 1 cm length bin, the resulting sample size (1,000) would be much larger than what we have found to be necessary.</w:t>
       </w:r>
     </w:p>
     <w:p>
@@ -5516,11 +5999,92 @@
         <w:ind w:firstLine="720"/>
       </w:pPr>
       <w:r>
-        <w:t xml:space="preserve">An interesting, and somewhat unexpected result of this analysis was that the uncertainty in age composition was largely unaffected by the amount of sub-sampling for length frequency. We show that the age composition ISS remained at the same magnitude for all the levels of length frequency sub-sampling (down to 50 lengths per haul), and that the age composition ISS was also unaffected by the bin structure in the length composition data (whether a 1 cm, 2 cm, or </w:t>
+        <w:t xml:space="preserve">Based on the results of this study, we suggest a length frequency sampling method </w:t>
+      </w:r>
+      <w:r>
+        <w:t>that sets</w:t>
+      </w:r>
+      <w:r>
+        <w:t xml:space="preserve"> the same sampling rate across stocks at the haul level, recognizing that length frequencies for some stocks may be over-sampled. For example, we found that limiting sampling at 100 to 150 fish per species within a haul (whether for total or sex-specific length composition) provided length composition data that had relatively similar uncertainty compared to length composition data derived from sampling at more intense rates (i.e., within 10% of the full dataset length composition ISS). Therefore, we conclude that there is little added benefit, in terms of reduced uncertainty</w:t>
+      </w:r>
+      <w:r>
+        <w:t xml:space="preserve"> in length composition data</w:t>
+      </w:r>
+      <w:r>
+        <w:t xml:space="preserve">, beyond sampling limits of 100 to 150 fish lengths per haul. </w:t>
+      </w:r>
+      <w:r>
+        <w:t>We also show</w:t>
+      </w:r>
+      <w:r>
+        <w:t xml:space="preserve"> that other metrics, such as mean length or the sex ratio of length </w:t>
+      </w:r>
+      <w:r>
+        <w:t>samples</w:t>
+      </w:r>
+      <w:r>
+        <w:t>,</w:t>
+      </w:r>
+      <w:r>
+        <w:t xml:space="preserve"> did </w:t>
       </w:r>
       <w:r>
         <w:lastRenderedPageBreak/>
-        <w:t>5 cm bin). We hypothesize that this result is due to the nature of the second stage expansion, where the length population estimates are converted to age population estimates through the implementation of the age-length key. Within this expansion, the additional uncertainty in length composition due to sub-sampling was dampened by the age-length key and was not translated to uncertainty in the subsequent age composition data. Thus, sub-sampling of length frequency data at the haul level can be achieved without consequence to the resulting age composition data.</w:t>
+        <w:t>not produce</w:t>
+      </w:r>
+      <w:r>
+        <w:t xml:space="preserve"> bias when sub-sampling 100 to 150 lengths per haul. Further</w:t>
+      </w:r>
+      <w:r>
+        <w:t xml:space="preserve">more, </w:t>
+      </w:r>
+      <w:r>
+        <w:t>limiting length frequency sampling at</w:t>
+      </w:r>
+      <w:r>
+        <w:t xml:space="preserve"> 100 to 150 fish produced</w:t>
+      </w:r>
+      <w:r>
+        <w:t xml:space="preserve"> consistent</w:t>
+      </w:r>
+      <w:r>
+        <w:t xml:space="preserve"> results</w:t>
+      </w:r>
+      <w:r>
+        <w:t xml:space="preserve"> regardless of the length bin implemented (1 cm, 2</w:t>
+      </w:r>
+      <w:r>
+        <w:t xml:space="preserve"> </w:t>
+      </w:r>
+      <w:r>
+        <w:t xml:space="preserve">cm, or 5 cm bins), </w:t>
+      </w:r>
+      <w:r>
+        <w:t>or</w:t>
+      </w:r>
+      <w:r>
+        <w:t xml:space="preserve"> spatial survey regions</w:t>
+      </w:r>
+      <w:r>
+        <w:t xml:space="preserve">. </w:t>
+      </w:r>
+      <w:r>
+        <w:t>Th</w:t>
+      </w:r>
+      <w:r>
+        <w:t>ese results</w:t>
+      </w:r>
+      <w:r>
+        <w:t xml:space="preserve"> </w:t>
+      </w:r>
+      <w:r>
+        <w:t>indicate that we are currently beyond a saturation point for length composition information on these surveys (i.e., a point of diminishing returns), whereby the current sampling rate does not offer much improvement in uncertainty over a lower sampling rate</w:t>
+      </w:r>
+      <w:r>
+        <w:t xml:space="preserve"> for composition data</w:t>
+      </w:r>
+      <w:r>
+        <w:t>.</w:t>
       </w:r>
     </w:p>
     <w:p>
@@ -5529,13 +6093,25 @@
         <w:ind w:firstLine="720"/>
       </w:pPr>
       <w:r>
-        <w:t>Another application of our study is related to determining how many age collections are necessary to provide adequate information to stock assessments models. Based on the results of this analysis, we found the answer to this question remains elusive. As we increased the sub</w:t>
-      </w:r>
-      <w:r>
-        <w:t>-</w:t>
-      </w:r>
-      <w:r>
-        <w:t>sampling rates for age composition, the age composition ISS continued to increase, indicating that a sample size producing diminishing returns had not been reached, unlike the asymptote observed for length composition ISS. In a similar study, Siskey et al. (2023) evaluated the effect of increased age sampling beyond current sampling levels for a subset of stocks and found that the age composition ISS continued to increase, up to age sampling levels 67% greater than current rates. Siskey et al. (2023) also found that, while holding the total age samples constant, improvements to age composition ISS were achieved by increasing sampling in more hauls even while decreasing the number of specimen age data collected in any given haul.</w:t>
+        <w:t>An interesting, and somewhat unexpected result of this analysis was that the uncertainty in age composition was largely unaffected by the amount of sub-sampling for length frequency. We show that the age composition ISS remained at the same magnitude for all the levels of length frequency sub-sampling (down to 50 lengths per haul), and that the age composition ISS was also unaffected by the bin structure in the length composition data (whether a 1 cm, 2 cm, or 5 cm bin). We hypothesize that this result is due to the nature of the second stage expansion, where the length population estimates are converted to age population estimates t</w:t>
+      </w:r>
+      <w:r>
+        <w:t>hrough the implementation of an</w:t>
+      </w:r>
+      <w:r>
+        <w:t xml:space="preserve"> age-length key. Within this expansion, the additional uncertainty in length co</w:t>
+      </w:r>
+      <w:r>
+        <w:t>mposition due to sub-sampling i</w:t>
+      </w:r>
+      <w:r>
+        <w:t>s dampe</w:t>
+      </w:r>
+      <w:r>
+        <w:t>ned by the age-length key and i</w:t>
+      </w:r>
+      <w:r>
+        <w:t>s not translated to uncertainty in the subsequent age composition data. Thus, sub-sampling of length frequency data at the haul level can be achieved without consequence to the resulting age composition data.</w:t>
       </w:r>
     </w:p>
     <w:p>
@@ -5544,29 +6120,17 @@
         <w:ind w:firstLine="720"/>
       </w:pPr>
       <w:r>
-        <w:t>To determine if and when age composition ISS reaches an asymptote, simulation studies might be more appropriate rather than bootstrapping historical data, as variables such as life-history or intra-haul correlation can be accounted for specifically (e.g., Hulson et al. 2011, Xu et al. 2020). The results of this study and Siskey et al. (2023) suggest that the number of age samples necessary to maximize age composition information are likely beyond current management agency capacities. Our recommendation, therefore, is to attempt to retain</w:t>
-      </w:r>
-      <w:r>
-        <w:t xml:space="preserve">, at a </w:t>
+        <w:t>Another application of our study is related to determining how many age collections are necessary to provide adequate information to stock assessments models. Based on the results of this analysis, we found the answer to this question remains elusive. As we increased the sub</w:t>
+      </w:r>
+      <w:r>
+        <w:t>-</w:t>
+      </w:r>
+      <w:r>
+        <w:t xml:space="preserve">sampling rates for age composition, the age composition ISS continued to increase, indicating that a sample size producing diminishing returns had not been reached, unlike the asymptote observed for length composition ISS. In a similar study, Siskey et al. (2023) evaluated the effect </w:t>
       </w:r>
       <w:r>
         <w:lastRenderedPageBreak/>
-        <w:t>minimum,</w:t>
-      </w:r>
-      <w:r>
-        <w:t xml:space="preserve"> historical levels of sampling for age composition, as reductions in these sampling rates have downstream effects on assessment model uncertainty. </w:t>
-      </w:r>
-      <w:r>
-        <w:t xml:space="preserve">Further research should be conducted through both simulation methods similar that that employed here and field sampling of an example species to determine whether collection of additional samples for age improves the information quality provided tho an assessment. </w:t>
-      </w:r>
-      <w:r>
-        <w:t>We also recommend (and reiterating the results of Siskey et al. 2023) that if sampling for ages were to be optimized, an effective approach would be to increase the number of hauls sampled while retaining the historical total number of age samples collected, effective</w:t>
-      </w:r>
-      <w:r>
-        <w:t>ly</w:t>
-      </w:r>
-      <w:r>
-        <w:t xml:space="preserve"> spreading these samples across more hauls and reducing the number of samples collected in any given haul.</w:t>
+        <w:t>of increased age sampling beyond current sampling levels for a subset of stocks and found that the age composition ISS continued to increase, up to age sampling levels 67% greater than current rates. Siskey et al. (2023) also found that, while holding the total age samples constant, improvements to age composition ISS were achieved by increasing sampling in more hauls even while decreasing the number of specimen age data collected in any given haul.</w:t>
       </w:r>
     </w:p>
     <w:p>
@@ -5575,35 +6139,43 @@
         <w:ind w:firstLine="720"/>
       </w:pPr>
       <w:r>
-        <w:t xml:space="preserve">Across the stocks evaluated, the increase in length composition ISS as haul sub-sampling rates increased were consistent, with no clear species-specific patterns; however, there were interesting species group (e.g., flatfish, gadids, and rockfish) patterns when examining reductions in age sampling rates. Overall, we found that the effect of decreasing age sampling rates was not one-to-one in relation to the rate of decrease in age composition ISS, but rather it had a dampened effect. For example, a 10% reduction in age sampling effort did not result in a 10% reduction in age composition ISS, but rather a 5-8% reduction, depending on the stock. In addition, when comparing across species groups, we noted that the effect of reductions in age sampling efforts was relatively larger for flatfish and rockfish as compared to gadids (and fish species such as Atka mackerel). That is, a reduction in age sampling effort for flatfish and rockfish has a relatively larger impact on the reduction in age composition ISS compared to gadids. </w:t>
-      </w:r>
-      <w:r>
-        <w:t>This result indicates that the intra-haul correlation in age composition for</w:t>
-      </w:r>
-      <w:r>
-        <w:t xml:space="preserve"> rockfish and flatfish, which can be</w:t>
-      </w:r>
-      <w:r>
-        <w:t xml:space="preserve"> related to patchy spatial distribution</w:t>
-      </w:r>
-      <w:r>
-        <w:t xml:space="preserve"> (which is particularly true for rockfish)</w:t>
-      </w:r>
-      <w:r>
-        <w:t xml:space="preserve">, is large enough that a reduction in sampling effort has larger implications for </w:t>
-      </w:r>
-      <w:r>
-        <w:lastRenderedPageBreak/>
-        <w:t xml:space="preserve">uncertainty in comparison to gadids. A simpler explanation is that rockfish and flatfish are longer-lived than gadids and have more age categories to fill in age composition data and, thus, reductions in sampling have a larger impact on the resulting age composition due to missing information for a given age that wasn’t sampled. </w:t>
-      </w:r>
-      <w:r>
-        <w:t>A similar result was observed in Hulson et al. (2017), who found that age sample size had a relatively larger effect on the uncertainty in age composition data for rockfish, followed by flatfish, then gadids (including Atka mackerel). In terms of assessment outcome, Siskey et al. (2023) showed that increasing or decreasing age sampling effort for rockfish had a larger subsequent effect on the uncertainty in management quantities than the gadid example, indicating that this relatively larger effect on age composition ISS translates through the assessment model as well.</w:t>
-      </w:r>
-      <w:r>
-        <w:t xml:space="preserve"> </w:t>
-      </w:r>
-      <w:r>
-        <w:t>While we encourage maintaining historical levels of age sampling effort, we recommend that if reductions must be made, decision-makers should consider the unequal consequences of these reductions across species types (i.e., make decisions on a species-specific basis), perhaps using an analytical tool like the one that we created for this study.</w:t>
+        <w:t>To determine if and when age composition ISS reaches an asymptote, simulation studies might be more appropriate rather than bootstrapping historical data, as variables such as life-history or intra-haul correlation can be accounted for specifically (e.g., Hulson et al. 2011, Xu et al. 2020). The results of this study and Siskey et al. (2023) suggest that the number of age samples necessary to maximize age composition information are likely beyond current management agency capacities. Our recommendation, therefore, is to attempt to retain</w:t>
+      </w:r>
+      <w:r>
+        <w:t>, at a minimum,</w:t>
+      </w:r>
+      <w:r>
+        <w:t xml:space="preserve"> historical levels of sampling for age composition, as reductions in these sampling rates have downstream effects on assessment model uncertainty. </w:t>
+      </w:r>
+      <w:r>
+        <w:t>Further research should be conducted through both</w:t>
+      </w:r>
+      <w:r>
+        <w:t xml:space="preserve"> simulation methods similar to those</w:t>
+      </w:r>
+      <w:r>
+        <w:t xml:space="preserve"> employed here and field sampling of an example species to determine whether collection of additional samples for age improves the </w:t>
+      </w:r>
+      <w:r>
+        <w:t>information quality provided to</w:t>
+      </w:r>
+      <w:r>
+        <w:t xml:space="preserve"> an assessment. </w:t>
+      </w:r>
+      <w:r>
+        <w:t>We</w:t>
+      </w:r>
+      <w:r>
+        <w:t xml:space="preserve"> also recommend (and reiterate</w:t>
+      </w:r>
+      <w:r>
+        <w:t xml:space="preserve"> the results of Siskey et al. 2023) that if sampling for ages were to be optimized, an effective approach would be to increase the number of hauls sampled while retaining the historical total number of age samples collected, effective</w:t>
+      </w:r>
+      <w:r>
+        <w:t>ly</w:t>
+      </w:r>
+      <w:r>
+        <w:t xml:space="preserve"> spreading these samples across more hauls and reducing the number of samples collected in any given haul.</w:t>
       </w:r>
     </w:p>
     <w:p>
@@ -5612,68 +6184,123 @@
         <w:ind w:firstLine="720"/>
       </w:pPr>
       <w:r>
-        <w:t>There were several</w:t>
-      </w:r>
-      <w:r>
-        <w:t xml:space="preserve"> extenuating circumstance that </w:t>
-      </w:r>
-      <w:r>
-        <w:t xml:space="preserve">were revealed by these analyses that </w:t>
-      </w:r>
-      <w:r>
-        <w:t>should be considered when</w:t>
-      </w:r>
-      <w:r>
-        <w:t xml:space="preserve"> developing sex-specific</w:t>
-      </w:r>
-      <w:r>
-        <w:t xml:space="preserve"> and spatially-explicit assessment models as well as</w:t>
+        <w:t>Across the stocks evaluated, length composition ISS</w:t>
+      </w:r>
+      <w:r>
+        <w:t xml:space="preserve"> consistently increased</w:t>
+      </w:r>
+      <w:r>
+        <w:t xml:space="preserve"> as haul sub-sampling rates increased, with no clear species-specific patterns; however, there were interesting </w:t>
+      </w:r>
+      <w:r>
+        <w:t xml:space="preserve">patterns within </w:t>
+      </w:r>
+      <w:r>
+        <w:t>species group (e.g., flatfish</w:t>
+      </w:r>
+      <w:r>
+        <w:t>, gadids, and rockfish)</w:t>
+      </w:r>
+      <w:r>
+        <w:t xml:space="preserve"> when examining reductions in </w:t>
+      </w:r>
+      <w:r>
+        <w:lastRenderedPageBreak/>
+        <w:t>age sampling rates. Overall, we found that the effect of decreasing age sampling rates was not one-to-one in relation to the rate of decrease in age composition ISS, but rather it had a dampened effect. For example, a 10% reduction in age sampling effort did not result in a 10% reduction in age composition ISS, but rather a 5-8% reduction, depending on the stock. In addition, when comparing</w:t>
+      </w:r>
+      <w:r>
+        <w:t xml:space="preserve"> across species groups, we note</w:t>
+      </w:r>
+      <w:r>
+        <w:t xml:space="preserve"> that the effect of re</w:t>
+      </w:r>
+      <w:r>
+        <w:t>ductions in age sampling effort</w:t>
+      </w:r>
+      <w:r>
+        <w:t xml:space="preserve"> was relatively lar</w:t>
+      </w:r>
+      <w:r>
+        <w:t>ger for flatfish and rockfish in comparison to gadids (and</w:t>
+      </w:r>
+      <w:r>
+        <w:t xml:space="preserve"> species such as Atka mackerel</w:t>
+      </w:r>
+      <w:r>
+        <w:t xml:space="preserve">, </w:t>
+      </w:r>
+      <w:r>
+        <w:rPr>
+          <w:i/>
+        </w:rPr>
+        <w:t>Pleurogrammus</w:t>
       </w:r>
       <w:r>
         <w:t xml:space="preserve"> </w:t>
       </w:r>
       <w:r>
-        <w:t>binning length composition data</w:t>
-      </w:r>
-      <w:r>
-        <w:t xml:space="preserve"> as it relates to ISS for age and length composition data.</w:t>
+        <w:rPr>
+          <w:i/>
+        </w:rPr>
+        <w:t>monopterygius</w:t>
+      </w:r>
+      <w:r>
+        <w:t>). That is, a reduction in age sampling effort for flatfish and rockfish</w:t>
+      </w:r>
+      <w:r>
+        <w:t xml:space="preserve"> results in </w:t>
+      </w:r>
+      <w:r>
+        <w:t xml:space="preserve">a relatively larger reduction in age composition ISS compared to gadids. </w:t>
+      </w:r>
+      <w:r>
+        <w:t>This result indicates that the intra-haul correlation in age composition for</w:t>
+      </w:r>
+      <w:r>
+        <w:t xml:space="preserve"> rockfish and flatfish, which can be</w:t>
+      </w:r>
+      <w:r>
+        <w:t xml:space="preserve"> related to patchy spatial distribution</w:t>
+      </w:r>
+      <w:r>
+        <w:t xml:space="preserve"> (particularly </w:t>
+      </w:r>
+      <w:r>
+        <w:t>for rockfish)</w:t>
+      </w:r>
+      <w:r>
+        <w:t>, is large enough that a reduction in sampling effort has larger implications for uncertainty in comparison to gadids. A simpler explanation is that rockfish and flatfish are longer-lived than gadids and have more age categories to fill in age composition data and, thus, reductions in sampling have a larger impact on the resulting age composition due to missing informa</w:t>
+      </w:r>
+      <w:r>
+        <w:t>tion for a given age that was not</w:t>
+      </w:r>
+      <w:r>
+        <w:t xml:space="preserve"> sampled. </w:t>
+      </w:r>
+      <w:r>
+        <w:t xml:space="preserve">A similar result was observed in Hulson et al. (2017), who found that age sample size had a relatively larger effect on the uncertainty in age composition data for rockfish, followed by flatfish, then gadids (including Atka mackerel). Siskey et al. (2023) showed that increasing or decreasing age sampling effort for rockfish had a larger subsequent effect on the uncertainty in management quantities </w:t>
+      </w:r>
+      <w:r>
+        <w:t xml:space="preserve">(e.g., overfishing limit, OFL) </w:t>
+      </w:r>
+      <w:r>
+        <w:t>than the gadid example, indicating that this relatively larger effect on age composition ISS translates through the assessment model as well.</w:t>
       </w:r>
       <w:r>
         <w:t xml:space="preserve"> </w:t>
       </w:r>
       <w:r>
-        <w:t>First, in</w:t>
-      </w:r>
-      <w:r>
-        <w:t xml:space="preserve"> comparison to the total (combined sex) age and length composition ISS, we showed that the sex-specific composition ISS is smaller and differences in the magnitude of ISS </w:t>
-      </w:r>
-      <w:r>
-        <w:t xml:space="preserve">could </w:t>
-      </w:r>
-      <w:r>
-        <w:t>exist between the two sexes</w:t>
-      </w:r>
-      <w:r>
-        <w:t xml:space="preserve"> (i.e., t</w:t>
-      </w:r>
-      <w:r>
-        <w:t>his resulted in an ISS that is larger for female age composition than for males</w:t>
-      </w:r>
-      <w:r>
-        <w:t xml:space="preserve"> for flatfish stocks)</w:t>
-      </w:r>
-      <w:r>
-        <w:t xml:space="preserve">. </w:t>
-      </w:r>
-      <w:r>
-        <w:t xml:space="preserve">Thus, these differences in uncertainty for sex-specific age and length composition data should be considered when applying a sex-specific stock assessment model for management. Second, we showed that the magnitude of age and length composition </w:t>
+        <w:t xml:space="preserve">While we encourage maintaining historical levels of age sampling effort, we recommend that if reductions must be made, decision-makers should consider the unequal consequences of these reductions across species types (i.e., make </w:t>
       </w:r>
       <w:r>
         <w:lastRenderedPageBreak/>
-        <w:t>ISS decreased as the data were split into sub-regions, as compared to the ISS of the entire region. This result was not surprising, but, we also note that the magnitude of ISS was sub-region specific, and presumably is related to the abundance and availability of the stock within the sub-region. Overall, we note that there is a consequence for sex-specific and spatially-explicit stock assessment models, where uncertainty in age and length composition data increases compared assessment models that don’t include these features. Finally, the results of our analysis revealed that the bin structure has implications on the magnitude of length composition ISS, where the ISS decreased (i.e., the uncertainty increased) as the bin size increased. We hypothesize that this result</w:t>
-      </w:r>
-      <w:r>
-        <w:t xml:space="preserve"> is a consequence of uncertainty as it relates to the coarseness of the length composition, where more uncertainty is produced for a smaller number of length bin categories.</w:t>
+        <w:t>decisions on a species-specific basis), perhaps using an anal</w:t>
+      </w:r>
+      <w:r>
+        <w:t>ytical tool like the one that was</w:t>
+      </w:r>
+      <w:r>
+        <w:t xml:space="preserve"> created for this study.</w:t>
       </w:r>
     </w:p>
     <w:p>
@@ -5682,29 +6309,106 @@
         <w:ind w:firstLine="720"/>
       </w:pPr>
       <w:r>
-        <w:t xml:space="preserve">Overall, while we have shown that the recommendation to limit sub-sampling for length frequency data at 100 to 150 fish per haul was robust to bin structure and spatial scale we recommend that analysts in other regions evaluate their data in a similar manner as we have to determine if over-sampling is occurring. We suggest that these results are general to the expansion methods employed in other regions, where nuanced differences </w:t>
-      </w:r>
-      <w:r>
-        <w:t>will not</w:t>
-      </w:r>
-      <w:r>
-        <w:t xml:space="preserve"> have an impact to such a degree that would appreciably change these results.</w:t>
-      </w:r>
-      <w:r>
-        <w:t xml:space="preserve"> In terms of application to other stocks, and the sample sizes that would be necessary to conduct this analysis, we would recommend that the stocks evaluated have a reasonable amount of hauls in which the length frequency sampling exceeds 100 fish. We would also recommend that stocks evaluated would be sampled representatively across their distribution range (i.e., all length samples do not come from a small portion of the survey area or range of distribution for the species). For application to age composition, we suggest that whether the ages are collected randomly or are stratified that expansion methods like those used here be applied (in order to account for different sampling </w:t>
-      </w:r>
-      <w:r>
-        <w:lastRenderedPageBreak/>
-        <w:t xml:space="preserve">strategies) when conducting analysis to determine consequences of sub-sampling. Finally, a universal concern when considering sub-sampling is the opportunity cost of not having </w:t>
-      </w:r>
-      <w:r>
-        <w:t>collected samples that may be needed to address some future analysis that could be developed. We propose, in terms of length frequency sampling at the haul level, that our results show that limiting sampling to 100 to 150 fish per haul provides adequate information to conduct current and future analyses. O</w:t>
-      </w:r>
-      <w:r>
-        <w:t>ur</w:t>
-      </w:r>
-      <w:r>
-        <w:t xml:space="preserve"> results consistently show that sub-sampling at these levels produces unbiased results as well as not having any added benefit in length composition or uncertainty beyond these sampling levels regardless of bin or spatial structure of the data.</w:t>
+        <w:t>There were several</w:t>
+      </w:r>
+      <w:r>
+        <w:t xml:space="preserve"> extenuating circumstance</w:t>
+      </w:r>
+      <w:r>
+        <w:t>s</w:t>
+      </w:r>
+      <w:r>
+        <w:t xml:space="preserve"> that </w:t>
+      </w:r>
+      <w:r>
+        <w:t xml:space="preserve">were </w:t>
+      </w:r>
+      <w:r>
+        <w:t xml:space="preserve">revealed by these analyses which </w:t>
+      </w:r>
+      <w:r>
+        <w:t>should be considered when</w:t>
+      </w:r>
+      <w:r>
+        <w:t xml:space="preserve"> developing sex-specific</w:t>
+      </w:r>
+      <w:r>
+        <w:t xml:space="preserve"> and spatially-explicit assessment models</w:t>
+      </w:r>
+      <w:r>
+        <w:t>,</w:t>
+      </w:r>
+      <w:r>
+        <w:t xml:space="preserve"> as well as</w:t>
+      </w:r>
+      <w:r>
+        <w:t xml:space="preserve"> </w:t>
+      </w:r>
+      <w:r>
+        <w:t>binning length composition data</w:t>
+      </w:r>
+      <w:r>
+        <w:t>,</w:t>
+      </w:r>
+      <w:r>
+        <w:t xml:space="preserve"> as it relates to ISS for age and length composition data.</w:t>
+      </w:r>
+      <w:r>
+        <w:t xml:space="preserve"> </w:t>
+      </w:r>
+      <w:r>
+        <w:t>First, in</w:t>
+      </w:r>
+      <w:r>
+        <w:t xml:space="preserve"> comparison to the total (combined sex) age and length composition ISS, we showed that the sex-specific composition ISS is smaller and differences in the magnitude of ISS </w:t>
+      </w:r>
+      <w:r>
+        <w:t xml:space="preserve">could </w:t>
+      </w:r>
+      <w:r>
+        <w:t>exist between the two sexes</w:t>
+      </w:r>
+      <w:r>
+        <w:t xml:space="preserve"> (i.e., t</w:t>
+      </w:r>
+      <w:r>
+        <w:t>his resulted in an ISS that is larger for female age composition than for males</w:t>
+      </w:r>
+      <w:r>
+        <w:t xml:space="preserve"> for flatfish stocks)</w:t>
+      </w:r>
+      <w:r>
+        <w:t xml:space="preserve">. </w:t>
+      </w:r>
+      <w:r>
+        <w:t>Thus, these differences in uncertainty for sex-specific age and length composition data should be considered when applying a sex-specific stock assessment model for management. Second, we showed that the magnitude of age and length composition ISS decreased as the data were split into sub-regions, as compared to the ISS of the entire region. This</w:t>
+      </w:r>
+      <w:r>
+        <w:t xml:space="preserve"> result was not surprising, but</w:t>
+      </w:r>
+      <w:r>
+        <w:t xml:space="preserve"> we also note that the magnitude of ISS was sub-region specific, and presumably is related to the abundance and availability of the stock within the sub-region. Overall, we note that there is a consequence for sex-specific and spatially-explici</w:t>
+      </w:r>
+      <w:r>
+        <w:t>t stock assessment models;</w:t>
+      </w:r>
+      <w:r>
+        <w:t xml:space="preserve"> uncertainty in age and length composition data increases</w:t>
+      </w:r>
+      <w:r>
+        <w:t xml:space="preserve"> for these model structures</w:t>
+      </w:r>
+      <w:r>
+        <w:t xml:space="preserve"> compared </w:t>
+      </w:r>
+      <w:r>
+        <w:t xml:space="preserve">to </w:t>
+      </w:r>
+      <w:r>
+        <w:t>assessment models that don’t include these features. Finally, the results of our analysis revealed that the bin structure has implications on the magnitude of length composition ISS, where the ISS decreased (i.e., the uncertainty increased) as the bin size increased. We hypothesize that this result</w:t>
+      </w:r>
+      <w:r>
+        <w:t xml:space="preserve"> is a consequence of uncertainty as it relates to the coarseness of the length composition, where more uncertainty is produced for a smaller number of length bin categories.</w:t>
       </w:r>
     </w:p>
     <w:p>
@@ -5713,14 +6417,79 @@
         <w:ind w:firstLine="720"/>
       </w:pPr>
       <w:r>
-        <w:t xml:space="preserve">While this study focused on evaluating the statistical consequences of effort reduction when collecting age and length samples on bottom trawl surveys, our stated goal was also to address the tradeoffs between stock assessment input data uncertainty and workforce health and efficiency. </w:t>
+        <w:lastRenderedPageBreak/>
+        <w:t xml:space="preserve">Overall, </w:t>
+      </w:r>
+      <w:r>
+        <w:t xml:space="preserve">while we have shown that the recommendation to limit sub-sampling for length frequency data at 100 to 150 fish per haul was robust to bin structure and spatial scale, we also recommend that analysts in other regions evaluate their data in a similar manner as we have to determine if over-sampling is occurring, as our results may be specific to surveys conducted by AFSC. </w:t>
+      </w:r>
+      <w:r>
+        <w:t>However, w</w:t>
+      </w:r>
+      <w:r>
+        <w:t xml:space="preserve">e suggest that these results are general to the expansion methods employed in other regions, where nuanced differences </w:t>
+      </w:r>
+      <w:r>
+        <w:t>will not</w:t>
+      </w:r>
+      <w:r>
+        <w:t xml:space="preserve"> have an impact to such a degree that would appreciably change these results.</w:t>
+      </w:r>
+      <w:r>
+        <w:t xml:space="preserve"> In terms of </w:t>
+      </w:r>
+      <w:r>
+        <w:t xml:space="preserve">application to other stocks, and the sample sizes that would be necessary to conduct this analysis, we would recommend that the stocks evaluated have a reasonable amount of hauls in which the length frequency sampling exceeds 100 fish. We would also recommend that stocks evaluated be sampled representatively across their distribution range (i.e., all length samples do not come from a small portion of the survey area or range of distribution for the species). For application to age composition, we suggest that whether the ages are collected randomly or stratified that expansion methods like those used here be applied (in order to account for different sampling strategies) when conducting analysis to </w:t>
+      </w:r>
+      <w:bookmarkStart w:id="8" w:name="_GoBack"/>
+      <w:r>
+        <w:t>determi</w:t>
+      </w:r>
+      <w:r>
+        <w:t>ne consequences of sub-sampling</w:t>
+      </w:r>
+      <w:r>
+        <w:t xml:space="preserve">. Finally, </w:t>
+      </w:r>
+      <w:r>
+        <w:t>a universal concern when considering sub-</w:t>
+      </w:r>
+      <w:bookmarkEnd w:id="8"/>
+      <w:r>
+        <w:t>sampling is the opportunity cost of not having collected samples that may be needed to address some potential future analysis. For length frequency sampling at the haul level, our results suggest that limiting sampling to 100 to 150 fish per haul provides adequate information to conduct current and future analyses. Out results consistently show that sub-sampling at these levels produces unbiased results and that no added benefit to length composition uncertainty is achieved beyond these sampling levels regardless of bin or spatial structure of the data</w:t>
+      </w:r>
+      <w:r>
+        <w:t>.</w:t>
+      </w:r>
+    </w:p>
+    <w:p>
+      <w:pPr>
+        <w:pStyle w:val="BodyText"/>
+        <w:ind w:firstLine="720"/>
+      </w:pPr>
+      <w:r>
+        <w:t xml:space="preserve">While this study focused on evaluating the statistical consequences of effort reduction when collecting age and length samples on bottom trawl surveys, our stated goal was also to </w:t>
+      </w:r>
+      <w:r>
+        <w:lastRenderedPageBreak/>
+        <w:t xml:space="preserve">address the tradeoffs between stock assessment input data uncertainty and workforce health and efficiency. </w:t>
       </w:r>
       <w:r>
         <w:rPr>
           <w:rFonts w:eastAsia="Times New Roman" w:cs="Times New Roman"/>
           <w:szCs w:val="24"/>
         </w:rPr>
-        <w:t xml:space="preserve">On fishery surveys, each fish that is handled to determine sex and length represents physical efforts of filling baskets that can weigh approximately 30 kg, lifting these baskets and moving them across an unstable deck to various data collection stations multiple times, grabbing each fish to make an incision and then handling these fish to record length measurements. We showed that the combined sex and sex-specific length frequency sampling can be reduced from current sampling levels without major consequences to length composition uncertainty. Table 2 outlines that collecting length observations at levels less than historical sampling may result in 7,000 - 32,000 fewer collections per year for the surveys evaluated, which would amount to a substantial decrease in repetitive motions for survey teams. Because the average number of survey age collections are generally an order of magnitude less than the average number of lengths sampled on a survey (Table 1), reducing age sampling efforts may not decrease the overall repetitive motions of survey teams, although gripping a fish to cut through its cranial </w:t>
+        <w:t>On fishery-independent surveys, each fish that is handled to determine sex and length represents physical efforts of filling baskets that can weigh approximately 30 kg, lifting these baskets and moving them across an unstable deck to various data collection stations multiple times, grabbing each fish to make an incision and then handling these fish to record length measurements. We showed that the combined sex and sex-specific length frequency sampling can be reduced from current sampling levels without major consequences to length composition uncertainty. Table 2 outlines that collecting length observations at levels less than historical sampling may result in 7,000 - 32,000 fewer collections per year for the surveys evaluated, which would amount to a substantial decrease in repetitive motions for survey teams. Because the average number of survey age collections are generally an order of magnitude less than the average number of lengths sampled on a survey (Table 1), reducing age sampling efforts may not decrease the overall repetitive motions of survey teams, although gripping a fish to cut through its cranial plate can require more force and awkward wrist movements to collect these samples. Currently, studies evaluating the monetary consequence of over-sampling that causes repetitive-motion injuries are non-existent, but we do note that these injuries exist in survey teams (as well as for fishery observers), and in some cases have led to Workers’ Compensation claims (</w:t>
+      </w:r>
+      <w:r>
+        <w:t>Stan Kotwicki, personal communication, December 14, 2021</w:t>
+      </w:r>
+      <w:r>
+        <w:rPr>
+          <w:rFonts w:eastAsia="Times New Roman" w:cs="Times New Roman"/>
+          <w:szCs w:val="24"/>
+        </w:rPr>
+        <w:t xml:space="preserve">). It would be difficult, if not impossible, to predict the savings in terms of health or monetary consequences of repetitive motion injuries by sub-sampling at the levels we have recommended here, but we suggest that any reductions in effort would have at least some benefit to reducing these types of injuries. Of course, one should recognize that it would be impossible to completely remove these risks, as survey data need to </w:t>
       </w:r>
       <w:r>
         <w:rPr>
@@ -5728,14 +6497,14 @@
           <w:szCs w:val="24"/>
         </w:rPr>
         <w:lastRenderedPageBreak/>
-        <w:t>plate can require more force and awkward wrist movements to collect these samples.</w:t>
+        <w:t>continually be collected and there will always be some level of physical effort required to collect these samples</w:t>
       </w:r>
       <w:r>
         <w:rPr>
           <w:rFonts w:eastAsia="Times New Roman" w:cs="Times New Roman"/>
           <w:szCs w:val="24"/>
         </w:rPr>
-        <w:t xml:space="preserve"> Currently, there are no studies that could be used to help evaluate the monetary consequence of over-sampling that causes repetitive-motion injuries. But we do note that these injuries exist in survey teams (as well as for fishery observers), and in some cases have led to Workman Compensation claims. It would be difficult, if not impossible, to predict the savings in terms of health or monetary consequences of repetitive motion injuries by sub-sampling at the levels we have recommended here, but we suggest that any reductions in effort would have at least some benefit to reducing these types of injuries. Of course, one should recognize that it would be impossible to completely remove these risks, as survey data need to continually be conducted and there will always be some level of physical effort required to collect these samples.</w:t>
+        <w:t>.</w:t>
       </w:r>
     </w:p>
     <w:p>
@@ -5759,7 +6528,7 @@
       <w:pPr>
         <w:pStyle w:val="Heading1"/>
       </w:pPr>
-      <w:bookmarkStart w:id="8" w:name="acknowledgments"/>
+      <w:bookmarkStart w:id="9" w:name="acknowledgments"/>
       <w:bookmarkEnd w:id="7"/>
       <w:r>
         <w:t>Acknowledgments</w:t>
@@ -5788,218 +6557,215 @@
         <w:t>, and Paul Spencer</w:t>
       </w:r>
       <w:r>
-        <w:t xml:space="preserve"> for helpful reviews of previous versions of this </w:t>
-      </w:r>
+        <w:t xml:space="preserve"> for helpful reviews of previous versions of this manuscript.</w:t>
+      </w:r>
+      <w:r>
+        <w:t xml:space="preserve"> We thank two anonymous reviews for their helpful and insightful comments that helped to greatly improve this manuscript.</w:t>
+      </w:r>
+    </w:p>
+    <w:p>
+      <w:pPr>
+        <w:pStyle w:val="BodyText"/>
+      </w:pPr>
+    </w:p>
+    <w:p>
+      <w:pPr>
+        <w:pStyle w:val="Heading1"/>
+      </w:pPr>
+      <w:r>
+        <w:t>Competing interests</w:t>
+      </w:r>
+    </w:p>
+    <w:p>
+      <w:pPr>
+        <w:pStyle w:val="BodyText"/>
+      </w:pPr>
+      <w:r>
+        <w:t>The authors declare there are no competing interests.</w:t>
+      </w:r>
+    </w:p>
+    <w:p>
+      <w:pPr>
+        <w:pStyle w:val="BodyText"/>
+      </w:pPr>
+    </w:p>
+    <w:p>
+      <w:pPr>
+        <w:pStyle w:val="Heading1"/>
+      </w:pPr>
+      <w:r>
+        <w:t>Author contribution</w:t>
+      </w:r>
+    </w:p>
+    <w:p>
+      <w:pPr>
+        <w:pStyle w:val="BodyText"/>
+      </w:pPr>
+      <w:r>
+        <w:t xml:space="preserve">Conceptualization: P-JFH, </w:t>
+      </w:r>
+      <w:r>
+        <w:t>BCW, MDB, JC, MRS</w:t>
+      </w:r>
+    </w:p>
+    <w:p>
+      <w:pPr>
+        <w:pStyle w:val="BodyText"/>
+      </w:pPr>
       <w:r>
         <w:lastRenderedPageBreak/>
-        <w:t>manuscript.</w:t>
-      </w:r>
-      <w:r>
-        <w:t xml:space="preserve"> We thank two anonymous reviews for their helpful and insightful comments that helped to greatly improve this manuscript.</w:t>
+        <w:t>Data curation:</w:t>
+      </w:r>
+      <w:r>
+        <w:t xml:space="preserve"> P-JFH, BCW, MDB, JC</w:t>
       </w:r>
     </w:p>
     <w:p>
       <w:pPr>
         <w:pStyle w:val="BodyText"/>
       </w:pPr>
+      <w:r>
+        <w:t>Formal analysis:</w:t>
+      </w:r>
+      <w:r>
+        <w:t xml:space="preserve"> P-JFH, BCW, MDB</w:t>
+      </w:r>
+    </w:p>
+    <w:p>
+      <w:pPr>
+        <w:pStyle w:val="BodyText"/>
+      </w:pPr>
+      <w:r>
+        <w:t>Funding acquisition:</w:t>
+      </w:r>
+      <w:r>
+        <w:t xml:space="preserve"> N/A</w:t>
+      </w:r>
+    </w:p>
+    <w:p>
+      <w:pPr>
+        <w:pStyle w:val="BodyText"/>
+      </w:pPr>
+      <w:r>
+        <w:t>Investigation:</w:t>
+      </w:r>
+      <w:r>
+        <w:t xml:space="preserve"> P-JFH, BCW, MDB</w:t>
+      </w:r>
+    </w:p>
+    <w:p>
+      <w:pPr>
+        <w:pStyle w:val="BodyText"/>
+      </w:pPr>
+      <w:r>
+        <w:t>Methodology:</w:t>
+      </w:r>
+      <w:r>
+        <w:t xml:space="preserve"> P-JFH, BCW</w:t>
+      </w:r>
+    </w:p>
+    <w:p>
+      <w:pPr>
+        <w:pStyle w:val="BodyText"/>
+      </w:pPr>
+      <w:r>
+        <w:t>Project administration:</w:t>
+      </w:r>
+      <w:r>
+        <w:t xml:space="preserve"> P-JFH</w:t>
+      </w:r>
+    </w:p>
+    <w:p>
+      <w:pPr>
+        <w:pStyle w:val="BodyText"/>
+      </w:pPr>
+      <w:r>
+        <w:t>Resources:</w:t>
+      </w:r>
+      <w:r>
+        <w:t xml:space="preserve"> N/A</w:t>
+      </w:r>
+    </w:p>
+    <w:p>
+      <w:pPr>
+        <w:pStyle w:val="BodyText"/>
+      </w:pPr>
+      <w:r>
+        <w:t>Software:</w:t>
+      </w:r>
+      <w:r>
+        <w:t xml:space="preserve"> BCW, P-JFH</w:t>
+      </w:r>
+    </w:p>
+    <w:p>
+      <w:pPr>
+        <w:pStyle w:val="BodyText"/>
+      </w:pPr>
+      <w:r>
+        <w:t>Supervision:</w:t>
+      </w:r>
+      <w:r>
+        <w:t xml:space="preserve"> P-JFH</w:t>
+      </w:r>
+    </w:p>
+    <w:p>
+      <w:pPr>
+        <w:pStyle w:val="BodyText"/>
+      </w:pPr>
+      <w:r>
+        <w:t>Validation:</w:t>
+      </w:r>
+      <w:r>
+        <w:t xml:space="preserve"> P-JFH, BCW</w:t>
+      </w:r>
+    </w:p>
+    <w:p>
+      <w:pPr>
+        <w:pStyle w:val="BodyText"/>
+      </w:pPr>
+      <w:r>
+        <w:t>Visualization:</w:t>
+      </w:r>
+      <w:r>
+        <w:t xml:space="preserve"> P-JFH, BCW</w:t>
+      </w:r>
+    </w:p>
+    <w:p>
+      <w:pPr>
+        <w:pStyle w:val="BodyText"/>
+      </w:pPr>
+      <w:r>
+        <w:t>Writing – original draft:</w:t>
+      </w:r>
+      <w:r>
+        <w:t xml:space="preserve"> P-JFH, BCW, MDB, JC, MRS</w:t>
+      </w:r>
+    </w:p>
+    <w:p>
+      <w:pPr>
+        <w:pStyle w:val="BodyText"/>
+      </w:pPr>
+      <w:r>
+        <w:t>Writing – review &amp; editing:</w:t>
+      </w:r>
+      <w:r>
+        <w:t xml:space="preserve"> </w:t>
+      </w:r>
+      <w:r>
+        <w:t>P-JFH, BCW, MDB, JC, MRS</w:t>
+      </w:r>
+    </w:p>
+    <w:p>
+      <w:r>
+        <w:br w:type="page"/>
+      </w:r>
     </w:p>
     <w:p>
       <w:pPr>
         <w:pStyle w:val="Heading1"/>
       </w:pPr>
-      <w:r>
-        <w:t>Competing interests</w:t>
-      </w:r>
-    </w:p>
-    <w:p>
-      <w:pPr>
-        <w:pStyle w:val="BodyText"/>
-      </w:pPr>
-      <w:r>
-        <w:t>The authors declare there are no competing interests.</w:t>
-      </w:r>
-    </w:p>
-    <w:p>
-      <w:pPr>
-        <w:pStyle w:val="BodyText"/>
-      </w:pPr>
-    </w:p>
-    <w:p>
-      <w:pPr>
-        <w:pStyle w:val="Heading1"/>
-      </w:pPr>
-      <w:r>
-        <w:t>Author contribution</w:t>
-      </w:r>
-    </w:p>
-    <w:p>
-      <w:pPr>
-        <w:pStyle w:val="BodyText"/>
-      </w:pPr>
-      <w:r>
-        <w:t xml:space="preserve">Conceptualization: P-JFH, </w:t>
-      </w:r>
-      <w:r>
-        <w:t>BCW, MDB, JC, MRS</w:t>
-      </w:r>
-    </w:p>
-    <w:p>
-      <w:pPr>
-        <w:pStyle w:val="BodyText"/>
-      </w:pPr>
-      <w:r>
-        <w:t>Data curation:</w:t>
-      </w:r>
-      <w:r>
-        <w:t xml:space="preserve"> P-JFH, BCW, MDB, JC</w:t>
-      </w:r>
-    </w:p>
-    <w:p>
-      <w:pPr>
-        <w:pStyle w:val="BodyText"/>
-      </w:pPr>
-      <w:r>
-        <w:t>Formal analysis:</w:t>
-      </w:r>
-      <w:r>
-        <w:t xml:space="preserve"> P-JFH, BCW, MDB</w:t>
-      </w:r>
-    </w:p>
-    <w:p>
-      <w:pPr>
-        <w:pStyle w:val="BodyText"/>
-      </w:pPr>
-      <w:r>
-        <w:t>Funding acquisition:</w:t>
-      </w:r>
-      <w:r>
-        <w:t xml:space="preserve"> N/A</w:t>
-      </w:r>
-    </w:p>
-    <w:p>
-      <w:pPr>
-        <w:pStyle w:val="BodyText"/>
-      </w:pPr>
-      <w:r>
-        <w:t>Investigation:</w:t>
-      </w:r>
-      <w:r>
-        <w:t xml:space="preserve"> P-JFH, BCW, MDB</w:t>
-      </w:r>
-    </w:p>
-    <w:p>
-      <w:pPr>
-        <w:pStyle w:val="BodyText"/>
-      </w:pPr>
-      <w:r>
-        <w:t>Methodology:</w:t>
-      </w:r>
-      <w:r>
-        <w:t xml:space="preserve"> P-JFH, BCW</w:t>
-      </w:r>
-    </w:p>
-    <w:p>
-      <w:pPr>
-        <w:pStyle w:val="BodyText"/>
-      </w:pPr>
-      <w:r>
-        <w:t>Project administration:</w:t>
-      </w:r>
-      <w:r>
-        <w:t xml:space="preserve"> P-JFH</w:t>
-      </w:r>
-    </w:p>
-    <w:p>
-      <w:pPr>
-        <w:pStyle w:val="BodyText"/>
-      </w:pPr>
-      <w:r>
-        <w:t>Resources:</w:t>
-      </w:r>
-      <w:r>
-        <w:t xml:space="preserve"> N/A</w:t>
-      </w:r>
-    </w:p>
-    <w:p>
-      <w:pPr>
-        <w:pStyle w:val="BodyText"/>
-      </w:pPr>
-      <w:r>
-        <w:t>Software:</w:t>
-      </w:r>
-      <w:r>
-        <w:t xml:space="preserve"> BCW, P-JFH</w:t>
-      </w:r>
-    </w:p>
-    <w:p>
-      <w:pPr>
-        <w:pStyle w:val="BodyText"/>
-      </w:pPr>
-      <w:r>
-        <w:t>Supervision:</w:t>
-      </w:r>
-      <w:r>
-        <w:t xml:space="preserve"> P-JFH</w:t>
-      </w:r>
-    </w:p>
-    <w:p>
-      <w:pPr>
-        <w:pStyle w:val="BodyText"/>
-      </w:pPr>
-      <w:r>
-        <w:t>Validation:</w:t>
-      </w:r>
-      <w:r>
-        <w:t xml:space="preserve"> P-JFH, BCW</w:t>
-      </w:r>
-    </w:p>
-    <w:p>
-      <w:pPr>
-        <w:pStyle w:val="BodyText"/>
-      </w:pPr>
-      <w:r>
-        <w:t>Visualization:</w:t>
-      </w:r>
-      <w:r>
-        <w:t xml:space="preserve"> P-JFH, BCW</w:t>
-      </w:r>
-    </w:p>
-    <w:p>
-      <w:pPr>
-        <w:pStyle w:val="BodyText"/>
-      </w:pPr>
-      <w:r>
-        <w:t>Writing – original draft:</w:t>
-      </w:r>
-      <w:r>
-        <w:t xml:space="preserve"> P-JFH, BCW, MDB, JC, MRS</w:t>
-      </w:r>
-    </w:p>
-    <w:p>
-      <w:pPr>
-        <w:pStyle w:val="BodyText"/>
-      </w:pPr>
-      <w:r>
-        <w:t>Writing – review &amp; editing:</w:t>
-      </w:r>
-      <w:r>
-        <w:t xml:space="preserve"> </w:t>
-      </w:r>
-      <w:r>
-        <w:t>P-JFH, BCW, MDB, JC, MRS</w:t>
-      </w:r>
-    </w:p>
-    <w:p>
-      <w:r>
-        <w:br w:type="page"/>
-      </w:r>
-    </w:p>
-    <w:p>
-      <w:pPr>
-        <w:pStyle w:val="Heading1"/>
-      </w:pPr>
-      <w:bookmarkStart w:id="9" w:name="citations"/>
-      <w:bookmarkEnd w:id="8"/>
+      <w:bookmarkStart w:id="10" w:name="citations"/>
+      <w:bookmarkEnd w:id="9"/>
       <w:r>
         <w:lastRenderedPageBreak/>
         <w:t>References</w:t>
@@ -6010,8 +6776,8 @@
         <w:pStyle w:val="Bibliography"/>
         <w:ind w:left="720" w:hanging="720"/>
       </w:pPr>
-      <w:bookmarkStart w:id="10" w:name="ref-Ailloud2019"/>
-      <w:bookmarkStart w:id="11" w:name="refs"/>
+      <w:bookmarkStart w:id="11" w:name="ref-Ailloud2019"/>
+      <w:bookmarkStart w:id="12" w:name="refs"/>
       <w:r>
         <w:t xml:space="preserve">Ailloud, L.E., and Hoenig, J.M. 2019. A general theory of age-length keys: Combining the forward and inverse keys to estimate age composition from incomplete data. ICES Journal of Marine Science 76(6): 1515–1523. doi: </w:t>
       </w:r>
@@ -6032,8 +6798,8 @@
         <w:pStyle w:val="Bibliography"/>
         <w:ind w:left="720" w:hanging="720"/>
       </w:pPr>
-      <w:bookmarkStart w:id="12" w:name="ref-NRC1998"/>
-      <w:bookmarkEnd w:id="10"/>
+      <w:bookmarkStart w:id="13" w:name="ref-NRC1998"/>
+      <w:bookmarkEnd w:id="11"/>
       <w:r>
         <w:t xml:space="preserve">Council, N.R. 1998. Improving fish stock assessments. The National Academies Press, Washington, DC. doi: </w:t>
       </w:r>
@@ -6054,8 +6820,8 @@
         <w:pStyle w:val="Bibliography"/>
         <w:ind w:left="720" w:hanging="720"/>
       </w:pPr>
-      <w:bookmarkStart w:id="13" w:name="ref-Francis2017"/>
-      <w:bookmarkEnd w:id="12"/>
+      <w:bookmarkStart w:id="14" w:name="ref-Francis2017"/>
+      <w:bookmarkEnd w:id="13"/>
       <w:r>
         <w:t xml:space="preserve">Francis, R.I.C.C. 2017. Revisting data weighting in fisheries stock assessment models. Fisheries Research 192: 5–15. doi: </w:t>
       </w:r>
@@ -6076,8 +6842,8 @@
         <w:pStyle w:val="Bibliography"/>
         <w:ind w:left="720" w:hanging="720"/>
       </w:pPr>
-      <w:bookmarkStart w:id="14" w:name="ref-Gerritsen2007"/>
-      <w:bookmarkEnd w:id="13"/>
+      <w:bookmarkStart w:id="15" w:name="ref-Gerritsen2007"/>
+      <w:bookmarkEnd w:id="14"/>
       <w:r>
         <w:t>Gerritsen, H.D., and McGrath, D. 2007. Precision estimates and suggested sample sizes for length-frequency data. Fishery Bulletin 105(1): 116–120.</w:t>
       </w:r>
@@ -6087,8 +6853,8 @@
         <w:pStyle w:val="Bibliography"/>
         <w:ind w:left="720" w:hanging="720"/>
       </w:pPr>
-      <w:bookmarkStart w:id="15" w:name="ref-Hulson2011"/>
-      <w:bookmarkEnd w:id="14"/>
+      <w:bookmarkStart w:id="16" w:name="ref-Hulson2011"/>
+      <w:bookmarkEnd w:id="15"/>
       <w:r>
         <w:t xml:space="preserve">Hulson, P.-J.F., Hanselman, D.H., and Quinn, I., Terrance J. 2011. Effects of process and observation errors on effective sample size of fishery and survey age and length composition using variance ratio and likelihood methods. ICES Journal of Marine Science 68(7): 1548–1557. doi: </w:t>
       </w:r>
@@ -6109,8 +6875,8 @@
         <w:pStyle w:val="Bibliography"/>
         <w:ind w:left="720" w:hanging="720"/>
       </w:pPr>
-      <w:bookmarkStart w:id="16" w:name="ref-Hulson2012"/>
-      <w:bookmarkEnd w:id="15"/>
+      <w:bookmarkStart w:id="17" w:name="ref-Hulson2012"/>
+      <w:bookmarkEnd w:id="16"/>
       <w:r>
         <w:t xml:space="preserve">Hulson, P.-J.F., Hanselman, D.H., and Quinn II, T.J. 2012. Determining effective sample size in integrated age-structured assessment models. ICES Journal of Marine Science 69: 281–292. doi: </w:t>
       </w:r>
@@ -6131,8 +6897,8 @@
         <w:pStyle w:val="Bibliography"/>
         <w:ind w:left="720" w:hanging="720"/>
       </w:pPr>
-      <w:bookmarkStart w:id="17" w:name="ref-Hulson2017"/>
-      <w:bookmarkEnd w:id="16"/>
+      <w:bookmarkStart w:id="18" w:name="ref-Hulson2017"/>
+      <w:bookmarkEnd w:id="17"/>
       <w:r>
         <w:t xml:space="preserve">Hulson, P.-J.F., Hanselman, D.H., and Shotwell, S.K. 2017. Investigations into the distribution of sample sizes for determining age composition of multiple species. Fishery Bulletin, U.S. 115: 326–342. doi: </w:t>
       </w:r>
@@ -6153,8 +6919,8 @@
         <w:pStyle w:val="Bibliography"/>
         <w:ind w:left="720" w:hanging="720"/>
       </w:pPr>
-      <w:bookmarkStart w:id="18" w:name="ref-Hulson2023b"/>
-      <w:bookmarkEnd w:id="17"/>
+      <w:bookmarkStart w:id="19" w:name="ref-Hulson2023b"/>
+      <w:bookmarkEnd w:id="18"/>
       <w:r>
         <w:t>Hulson, P.-J.F., Williams, B., Siskey, M., Bryan, M., and Conner, J. 2023. Bottom trawl survey age and length composition input sample sizes for stocks assessed with statistical catch-at-age assessment models at the Alaska Fisheries Science Center. U.S. Department of Commerce. NOAA Technical Memorandum NMFS-AFSC-470: 38 p.</w:t>
       </w:r>
@@ -6164,8 +6930,8 @@
         <w:pStyle w:val="Bibliography"/>
         <w:ind w:left="720" w:hanging="720"/>
       </w:pPr>
-      <w:bookmarkStart w:id="19" w:name="ref-ICES2020"/>
-      <w:bookmarkEnd w:id="18"/>
+      <w:bookmarkStart w:id="20" w:name="ref-ICES2020"/>
+      <w:bookmarkEnd w:id="19"/>
       <w:r>
         <w:t xml:space="preserve">ICES. 2020. Workshop on unavoidable survey effort reduction (WKUSER). ICES Scientific Reports. doi: </w:t>
       </w:r>
@@ -6186,8 +6952,8 @@
         <w:pStyle w:val="Bibliography"/>
         <w:ind w:left="720" w:hanging="720"/>
       </w:pPr>
-      <w:bookmarkStart w:id="20" w:name="ref-ICES2023"/>
-      <w:bookmarkEnd w:id="19"/>
+      <w:bookmarkStart w:id="21" w:name="ref-ICES2023"/>
+      <w:bookmarkEnd w:id="20"/>
       <w:r>
         <w:t xml:space="preserve">ICES. 2023. Workshop on unavoidable survey effort reduction 2 (WKUSER). ICES Scientific Reports. doi: </w:t>
       </w:r>
@@ -6208,8 +6974,8 @@
         <w:pStyle w:val="Bibliography"/>
         <w:ind w:left="720" w:hanging="720"/>
       </w:pPr>
-      <w:bookmarkStart w:id="21" w:name="ref-Lambert2017"/>
-      <w:bookmarkEnd w:id="20"/>
+      <w:bookmarkStart w:id="22" w:name="ref-Lambert2017"/>
+      <w:bookmarkEnd w:id="21"/>
       <w:r>
         <w:lastRenderedPageBreak/>
         <w:t>Lambert, G., Helser, T. E., Berger, A., Olsen, E., Hastie, J., O’Malley, J., Siegfried, K., Hulson, P.-J.F., McBride, R., Calay, S., Turner, S., and Miller, T. 2017. NOAA technical memorandum: Importance of age data collection for stock assessments: A US national perspective. Report from the otolith sampling size working group (OSSWG).</w:t>
@@ -6220,8 +6986,8 @@
         <w:pStyle w:val="Bibliography"/>
         <w:ind w:left="720" w:hanging="720"/>
       </w:pPr>
-      <w:bookmarkStart w:id="22" w:name="ref-Lauth2019"/>
-      <w:bookmarkEnd w:id="21"/>
+      <w:bookmarkStart w:id="23" w:name="ref-Lauth2019"/>
+      <w:bookmarkEnd w:id="22"/>
       <w:r>
         <w:t>Lauth, R.R., Dawson, E.J., and Conner, J. 2019. Results of the 2017 eastern and northern Bering Sea continental shelf bottom trawl survey of groundfish and invertebrate fauna. U.S. Department of Commerce. NOAA Technical Memorandum NMFS-AFSC-396: 260 p.</w:t>
       </w:r>
@@ -6231,12 +6997,38 @@
         <w:pStyle w:val="Bibliography"/>
         <w:ind w:left="720" w:hanging="720"/>
       </w:pPr>
-      <w:bookmarkStart w:id="23" w:name="ref-Maunder2015"/>
-      <w:bookmarkEnd w:id="22"/>
+      <w:r>
+        <w:t>Link, J., Burnett, J., Kostovick, P., and Galbraith, J. 2008. Value-added sampling for fishery independent surveys: Don't stop after you're done counting and measuring. Fisheries Research 93: 229-233.</w:t>
+      </w:r>
+      <w:r>
+        <w:t xml:space="preserve"> doi: </w:t>
+      </w:r>
+      <w:hyperlink r:id="rId18" w:tgtFrame="_blank" w:history="1">
+        <w:r>
+          <w:rPr>
+            <w:rStyle w:val="Hyperlink"/>
+          </w:rPr>
+          <w:t>10.1016/j.fishres.2008.04.011</w:t>
+        </w:r>
+      </w:hyperlink>
+      <w:r>
+        <w:rPr>
+          <w:rStyle w:val="Hyperlink"/>
+        </w:rPr>
+        <w:t>.</w:t>
+      </w:r>
+    </w:p>
+    <w:p>
+      <w:pPr>
+        <w:pStyle w:val="Bibliography"/>
+        <w:ind w:left="720" w:hanging="720"/>
+      </w:pPr>
+      <w:bookmarkStart w:id="24" w:name="ref-Maunder2015"/>
+      <w:bookmarkEnd w:id="23"/>
       <w:r>
         <w:t xml:space="preserve">Maunder, M.N., and Piner, K.R. 2015. Contemporary fisheries stock assessment: Many issues still remain. ICES Journal of Marine Science 72(1): 7–18. doi: </w:t>
       </w:r>
-      <w:hyperlink r:id="rId18">
+      <w:hyperlink r:id="rId19">
         <w:r>
           <w:rPr>
             <w:rStyle w:val="Hyperlink"/>
@@ -6253,12 +7045,12 @@
         <w:pStyle w:val="Bibliography"/>
         <w:ind w:left="720" w:hanging="720"/>
       </w:pPr>
-      <w:bookmarkStart w:id="24" w:name="ref-Mcallister1997"/>
-      <w:bookmarkEnd w:id="23"/>
+      <w:bookmarkStart w:id="25" w:name="ref-Mcallister1997"/>
+      <w:bookmarkEnd w:id="24"/>
       <w:r>
         <w:t xml:space="preserve">McAllister, M.K., and Ianelli, J.N. 1997. Bayesian stock assessment using catch-age data and the sampling-importance resampling algorithm. Canadian Journal of Fisheries and Aquatic Sciences 54(2): 284–300. doi: </w:t>
       </w:r>
-      <w:hyperlink r:id="rId19">
+      <w:hyperlink r:id="rId20">
         <w:r>
           <w:rPr>
             <w:rStyle w:val="Hyperlink"/>
@@ -6275,12 +7067,12 @@
         <w:pStyle w:val="Bibliography"/>
         <w:ind w:left="720" w:hanging="720"/>
       </w:pPr>
-      <w:bookmarkStart w:id="25" w:name="ref-Miller2006"/>
-      <w:bookmarkEnd w:id="24"/>
+      <w:bookmarkStart w:id="26" w:name="ref-Miller2006"/>
+      <w:bookmarkEnd w:id="25"/>
       <w:r>
         <w:t xml:space="preserve">Miller, T.J., and Skalski, J.R. 2006. Integrating design- and model-based inference to estimate length and age composition in North Pacific longline catches. Canadian Journal of Fisheries and Aquatic Sciences 63(5): 1092–1114. doi: </w:t>
       </w:r>
-      <w:hyperlink r:id="rId20">
+      <w:hyperlink r:id="rId21">
         <w:r>
           <w:rPr>
             <w:rStyle w:val="Hyperlink"/>
@@ -6297,8 +7089,8 @@
         <w:pStyle w:val="Bibliography"/>
         <w:ind w:left="720" w:hanging="720"/>
       </w:pPr>
-      <w:bookmarkStart w:id="26" w:name="ref-Pennington2000"/>
-      <w:bookmarkEnd w:id="25"/>
+      <w:bookmarkStart w:id="27" w:name="ref-Pennington2000"/>
+      <w:bookmarkEnd w:id="26"/>
       <w:r>
         <w:t>Pennington, M., Burmeister, L.M., and Hjellvik, V. 2000. Assessing the precision of frequency distributions estimated from trawl-survey samples. Fishery Bulletin, U.S. 100(1): 74–80.</w:t>
       </w:r>
@@ -6308,8 +7100,8 @@
         <w:pStyle w:val="Bibliography"/>
         <w:ind w:left="720" w:hanging="720"/>
       </w:pPr>
-      <w:bookmarkStart w:id="27" w:name="ref-Prager2003"/>
-      <w:bookmarkEnd w:id="26"/>
+      <w:bookmarkStart w:id="28" w:name="ref-Prager2003"/>
+      <w:bookmarkEnd w:id="27"/>
       <w:r>
         <w:t>Prager, M.H., Porch, C.E., Shertzer, K.W., and Caddy, J.F. 2003. Targets and limits for management of fisheries: A simple probability-based approach. North American Journal of Fisheries Management 23(2): 349–361.</w:t>
       </w:r>
@@ -6319,12 +7111,12 @@
         <w:pStyle w:val="Bibliography"/>
         <w:ind w:left="720" w:hanging="720"/>
       </w:pPr>
-      <w:bookmarkStart w:id="28" w:name="ref-Punt2013"/>
-      <w:bookmarkEnd w:id="27"/>
+      <w:bookmarkStart w:id="29" w:name="ref-Punt2013"/>
+      <w:bookmarkEnd w:id="28"/>
       <w:r>
         <w:t xml:space="preserve">Punt, A.E., Huang, T., and Maunder, M.N. 2013. Review of integrated size-structured models for stock assessment of hard-to-age crustacean and mollusc species. ICES Journal of Marine Science 70(1): 16–33. doi: </w:t>
       </w:r>
-      <w:hyperlink r:id="rId21">
+      <w:hyperlink r:id="rId22">
         <w:r>
           <w:rPr>
             <w:rStyle w:val="Hyperlink"/>
@@ -6341,8 +7133,8 @@
         <w:pStyle w:val="Bibliography"/>
         <w:ind w:left="720" w:hanging="720"/>
       </w:pPr>
-      <w:bookmarkStart w:id="29" w:name="ref-QuinnDeriso1999"/>
-      <w:bookmarkEnd w:id="28"/>
+      <w:bookmarkStart w:id="30" w:name="ref-QuinnDeriso1999"/>
+      <w:bookmarkEnd w:id="29"/>
       <w:r>
         <w:t>Quinn, T., and Deriso, R. 1999. Quantitative Fish Dynamics. Oxford University Press, New York, NY.</w:t>
       </w:r>
@@ -6352,12 +7144,13 @@
         <w:pStyle w:val="Bibliography"/>
         <w:ind w:left="720" w:hanging="720"/>
       </w:pPr>
-      <w:bookmarkStart w:id="30" w:name="ref-Rcore"/>
-      <w:bookmarkEnd w:id="29"/>
-      <w:r>
+      <w:bookmarkStart w:id="31" w:name="ref-Rcore"/>
+      <w:bookmarkEnd w:id="30"/>
+      <w:r>
+        <w:lastRenderedPageBreak/>
         <w:t xml:space="preserve">R Core Team. 2022. R: A Language and Environment for Statistical Computing. R Foundation for Statistical Computing, Vienna, Austria. Available from </w:t>
       </w:r>
-      <w:hyperlink r:id="rId22">
+      <w:hyperlink r:id="rId23">
         <w:r>
           <w:rPr>
             <w:rStyle w:val="Hyperlink"/>
@@ -6374,13 +7167,12 @@
         <w:pStyle w:val="Bibliography"/>
         <w:ind w:left="720" w:hanging="720"/>
       </w:pPr>
-      <w:bookmarkStart w:id="31" w:name="ref-Siskey2023"/>
-      <w:bookmarkEnd w:id="30"/>
-      <w:r>
-        <w:lastRenderedPageBreak/>
+      <w:bookmarkStart w:id="32" w:name="ref-Siskey2023"/>
+      <w:bookmarkEnd w:id="31"/>
+      <w:r>
         <w:t xml:space="preserve">Siskey, M.R., Punt, A.E., Hulson, P.-J.F., Bryan, M.D., Ianelli, J.N., and Thorson, J.T. 2023. The estimated impact of changes to otolith field-sampling and ageing effort on stock assessment inputs, outputs, and catch advice. Canadian Journal of Fisheries and Aquatic Sciences 80(1): 115–131. doi: </w:t>
       </w:r>
-      <w:hyperlink r:id="rId23">
+      <w:hyperlink r:id="rId24">
         <w:r>
           <w:rPr>
             <w:rStyle w:val="Hyperlink"/>
@@ -6397,8 +7189,8 @@
         <w:pStyle w:val="Bibliography"/>
         <w:ind w:left="720" w:hanging="720"/>
       </w:pPr>
-      <w:bookmarkStart w:id="32" w:name="ref-Stauffer2004"/>
-      <w:bookmarkEnd w:id="31"/>
+      <w:bookmarkStart w:id="33" w:name="ref-Stauffer2004"/>
+      <w:bookmarkEnd w:id="32"/>
       <w:r>
         <w:t>Stauffer, G. 2004. NOAA Protocols for Groundfish Bottom Trawl Surveys of the Nation’s fishery resources. U.S. Department of Commerce. NOAA Technical Memorandum NMFS-F/SPO-65: 205 p.</w:t>
       </w:r>
@@ -6408,12 +7200,12 @@
         <w:pStyle w:val="Bibliography"/>
         <w:ind w:left="720" w:hanging="720"/>
       </w:pPr>
-      <w:bookmarkStart w:id="33" w:name="ref-Stewart2014"/>
-      <w:bookmarkEnd w:id="32"/>
+      <w:bookmarkStart w:id="34" w:name="ref-Stewart2014"/>
+      <w:bookmarkEnd w:id="33"/>
       <w:r>
         <w:t xml:space="preserve">Stewart, I.J., and Hamel, O.S. 2014. Bootstrapping of sample sizes for length-or age-composition data used in stock assessments. Canadian Journal of Fisheries and Aquatic Sciences 71(4): 581–588. doi: </w:t>
       </w:r>
-      <w:hyperlink r:id="rId24">
+      <w:hyperlink r:id="rId25">
         <w:r>
           <w:rPr>
             <w:rStyle w:val="Hyperlink"/>
@@ -6430,12 +7222,12 @@
         <w:pStyle w:val="Bibliography"/>
         <w:ind w:left="720" w:hanging="720"/>
       </w:pPr>
-      <w:bookmarkStart w:id="34" w:name="ref-Thorson2014"/>
-      <w:bookmarkEnd w:id="33"/>
+      <w:bookmarkStart w:id="35" w:name="ref-Thorson2014"/>
+      <w:bookmarkEnd w:id="34"/>
       <w:r>
         <w:t xml:space="preserve">Thorson, J.T. 2014. Standardizing compositional data for stock assessment. ICES Journal of Marine Science 71(5): 1117–1128. doi: </w:t>
       </w:r>
-      <w:hyperlink r:id="rId25">
+      <w:hyperlink r:id="rId26">
         <w:r>
           <w:rPr>
             <w:rStyle w:val="Hyperlink"/>
@@ -6452,12 +7244,36 @@
         <w:pStyle w:val="Bibliography"/>
         <w:ind w:left="720" w:hanging="720"/>
       </w:pPr>
-      <w:bookmarkStart w:id="35" w:name="ref-Thorson2017"/>
-      <w:bookmarkEnd w:id="34"/>
+      <w:r>
+        <w:t xml:space="preserve">Thorson, J.T., Monahan, C.C., Hulson, P.-J., F. 2023. </w:t>
+      </w:r>
+      <w:r>
+        <w:t>Data weighting: An iterative process linking surveys, data synthesis, and population models to evaluate mis-specification</w:t>
+      </w:r>
+      <w:r>
+        <w:t xml:space="preserve">. Fisheries Research 266. doi: </w:t>
+      </w:r>
+      <w:r>
+        <w:rPr>
+          <w:rStyle w:val="Hyperlink"/>
+        </w:rPr>
+        <w:t>10.1016/j.fishres.2023.106762</w:t>
+      </w:r>
+      <w:r>
+        <w:t>.</w:t>
+      </w:r>
+    </w:p>
+    <w:p>
+      <w:pPr>
+        <w:pStyle w:val="Bibliography"/>
+        <w:ind w:left="720" w:hanging="720"/>
+      </w:pPr>
+      <w:bookmarkStart w:id="36" w:name="ref-Thorson2017"/>
+      <w:bookmarkEnd w:id="35"/>
       <w:r>
         <w:t xml:space="preserve">Thorson, J.T., Johnson, K.F., Methot, R.D., and Taylor, I.G. 2017. Model-based estimates of effective sample size in stock assessment models using the Dirichlet-multinomial distribution. Fisheries Research 192: 84–93. doi: </w:t>
       </w:r>
-      <w:hyperlink r:id="rId26">
+      <w:hyperlink r:id="rId27">
         <w:r>
           <w:rPr>
             <w:rStyle w:val="Hyperlink"/>
@@ -6474,8 +7290,8 @@
         <w:pStyle w:val="Bibliography"/>
         <w:ind w:left="720" w:hanging="720"/>
       </w:pPr>
-      <w:bookmarkStart w:id="36" w:name="ref-vonSzalay2018"/>
-      <w:bookmarkEnd w:id="35"/>
+      <w:bookmarkStart w:id="37" w:name="ref-vonSzalay2018"/>
+      <w:bookmarkEnd w:id="36"/>
       <w:r>
         <w:t>von Szalay, P.G., and Raring, N.W. 2018. Data Report: 2017 Gulf of Alaska bottom trawl survey. U.S. Department of Commerce, NOAA Technical Memorandum NMFS-AFSC-374: 260 p.</w:t>
       </w:r>
@@ -6485,8 +7301,8 @@
         <w:pStyle w:val="Bibliography"/>
         <w:ind w:left="720" w:hanging="720"/>
       </w:pPr>
-      <w:bookmarkStart w:id="37" w:name="ref-vonSzalay2017"/>
-      <w:bookmarkEnd w:id="36"/>
+      <w:bookmarkStart w:id="38" w:name="ref-vonSzalay2017"/>
+      <w:bookmarkEnd w:id="37"/>
       <w:r>
         <w:t>von Szalay, P.G., Raring, N.W., Rooper, C.N., and A, L.E. 2017. Data Report: 2016 Aleutian Islands bottom trawl survey. U.S. Department of Commerce, NOAA Technical Memorandum NMFS-AFSC-349: 161 p.</w:t>
       </w:r>
@@ -6496,12 +7312,12 @@
         <w:pStyle w:val="Bibliography"/>
         <w:ind w:left="720" w:hanging="720"/>
       </w:pPr>
-      <w:bookmarkStart w:id="38" w:name="ref-Xu2020"/>
-      <w:bookmarkEnd w:id="37"/>
+      <w:bookmarkStart w:id="39" w:name="ref-Xu2020"/>
+      <w:bookmarkEnd w:id="38"/>
       <w:r>
         <w:t xml:space="preserve">Xu, H., Thorson, J.T., and Methot, R.D. 2020. Comparing the performance of three data-weighting methods when allowing for time-varying selectivity. Canadian Journal of Fisheries and Aquatic Sciences 77(2): 247–263. doi: </w:t>
       </w:r>
-      <w:hyperlink r:id="rId27">
+      <w:hyperlink r:id="rId28">
         <w:r>
           <w:rPr>
             <w:rStyle w:val="Hyperlink"/>
@@ -6518,9 +7334,10 @@
         <w:pStyle w:val="Bibliography"/>
         <w:ind w:left="720" w:hanging="720"/>
       </w:pPr>
-      <w:bookmarkStart w:id="39" w:name="ref-Zimmermann2009"/>
-      <w:bookmarkEnd w:id="38"/>
-      <w:r>
+      <w:bookmarkStart w:id="40" w:name="ref-Zimmermann2009"/>
+      <w:bookmarkEnd w:id="39"/>
+      <w:r>
+        <w:lastRenderedPageBreak/>
         <w:t xml:space="preserve">Zimmermann, M., Dew, C.B., and Malley, B.A. 2009. History of Alaska red king crab, </w:t>
       </w:r>
       <w:r>
@@ -6534,8 +7351,8 @@
         <w:t>, bottom trawl surveys, 1940-61. Marine Fisheries Review 71(1): 1.</w:t>
       </w:r>
     </w:p>
-    <w:bookmarkEnd w:id="11"/>
-    <w:bookmarkEnd w:id="39"/>
+    <w:bookmarkEnd w:id="12"/>
+    <w:bookmarkEnd w:id="40"/>
     <w:p>
       <w:r>
         <w:br w:type="page"/>
@@ -6545,8 +7362,8 @@
       <w:pPr>
         <w:pStyle w:val="Heading1"/>
       </w:pPr>
-      <w:bookmarkStart w:id="40" w:name="tables"/>
-      <w:bookmarkEnd w:id="9"/>
+      <w:bookmarkStart w:id="41" w:name="tables"/>
+      <w:bookmarkEnd w:id="10"/>
       <w:r>
         <w:lastRenderedPageBreak/>
         <w:t>Tables</w:t>
@@ -6559,15 +7376,27 @@
           <w:i w:val="0"/>
         </w:rPr>
       </w:pPr>
-      <w:bookmarkStart w:id="41" w:name="tab:species-samples"/>
-      <w:bookmarkStart w:id="42" w:name="figures"/>
-      <w:bookmarkEnd w:id="40"/>
+      <w:bookmarkStart w:id="42" w:name="tab:species-samples"/>
+      <w:bookmarkStart w:id="43" w:name="figures"/>
       <w:bookmarkEnd w:id="41"/>
+      <w:bookmarkEnd w:id="42"/>
       <w:r>
         <w:rPr>
           <w:i w:val="0"/>
         </w:rPr>
-        <w:t>Table 1: Average length and age samples (length samples shown first, age samples shown in parentheses) from the most recent three AFSC bottom trawl surveys by region for the stocks evaluated in the bootstrap-simulation for reduction in length and age collections. Species types are shown in parentheses in the stock column (f - flatfish, g - gadid, r - rockfish, o - other)</w:t>
+        <w:t xml:space="preserve">Table 1: Average length and age samples (length samples shown first, age samples </w:t>
+      </w:r>
+      <w:r>
+        <w:rPr>
+          <w:i w:val="0"/>
+        </w:rPr>
+        <w:t xml:space="preserve">are </w:t>
+      </w:r>
+      <w:r>
+        <w:rPr>
+          <w:i w:val="0"/>
+        </w:rPr>
+        <w:t>shown in parentheses) from the most recent three AFSC bottom trawl surveys by region for the stocks evaluated in the bootstrap-simulation for reduction in length and age collections. Species types are shown in parentheses in the stock column (f - flatfish, g - gadid, r - rockfish, o - other)</w:t>
       </w:r>
     </w:p>
     <w:tbl>
@@ -8771,7 +9600,7 @@
                     </pic:cNvPicPr>
                   </pic:nvPicPr>
                   <pic:blipFill>
-                    <a:blip r:embed="rId28">
+                    <a:blip r:embed="rId29">
                       <a:extLst>
                         <a:ext uri="{28A0092B-C50C-407E-A947-70E740481C1C}">
                           <a14:useLocalDpi xmlns:a14="http://schemas.microsoft.com/office/drawing/2010/main" val="0"/>
@@ -8807,8 +9636,8 @@
       <w:pPr>
         <w:pStyle w:val="ImageCaption"/>
       </w:pPr>
-      <w:bookmarkStart w:id="43" w:name="fig:bs-flows"/>
-      <w:bookmarkEnd w:id="43"/>
+      <w:bookmarkStart w:id="44" w:name="fig:bs-flows"/>
+      <w:bookmarkEnd w:id="44"/>
       <w:r>
         <w:t xml:space="preserve">Figure 1: </w:t>
       </w:r>
@@ -8863,114 +9692,6 @@
                 <pic:pic xmlns:pic="http://schemas.openxmlformats.org/drawingml/2006/picture">
                   <pic:nvPicPr>
                     <pic:cNvPr id="0" name="Picture 1" descr="C:\AA - PH Stuff\Pubs\swo-journal\figs\lenage_iss.png"/>
-                    <pic:cNvPicPr>
-                      <a:picLocks noChangeAspect="1" noChangeArrowheads="1"/>
-                    </pic:cNvPicPr>
-                  </pic:nvPicPr>
-                  <pic:blipFill>
-                    <a:blip r:embed="rId29" cstate="print">
-                      <a:extLst>
-                        <a:ext uri="{28A0092B-C50C-407E-A947-70E740481C1C}">
-                          <a14:useLocalDpi xmlns:a14="http://schemas.microsoft.com/office/drawing/2010/main" val="0"/>
-                        </a:ext>
-                      </a:extLst>
-                    </a:blip>
-                    <a:srcRect/>
-                    <a:stretch>
-                      <a:fillRect/>
-                    </a:stretch>
-                  </pic:blipFill>
-                  <pic:spPr bwMode="auto">
-                    <a:xfrm>
-                      <a:off x="0" y="0"/>
-                      <a:ext cx="5943600" cy="5943600"/>
-                    </a:xfrm>
-                    <a:prstGeom prst="rect">
-                      <a:avLst/>
-                    </a:prstGeom>
-                    <a:noFill/>
-                    <a:ln>
-                      <a:noFill/>
-                    </a:ln>
-                  </pic:spPr>
-                </pic:pic>
-              </a:graphicData>
-            </a:graphic>
-          </wp:inline>
-        </w:drawing>
-      </w:r>
-    </w:p>
-    <w:p>
-      <w:pPr>
-        <w:pStyle w:val="ImageCaption"/>
-      </w:pPr>
-      <w:bookmarkStart w:id="44" w:name="fig:length-iss"/>
-      <w:bookmarkEnd w:id="44"/>
-      <w:r>
-        <w:t>Figure 2: Boxplots</w:t>
-      </w:r>
-      <w:r>
-        <w:t xml:space="preserve"> by species type</w:t>
-      </w:r>
-      <w:r>
-        <w:t xml:space="preserve"> </w:t>
-      </w:r>
-      <w:r>
-        <w:t>(</w:t>
-      </w:r>
-      <w:r>
-        <w:t xml:space="preserve">aggregated </w:t>
-      </w:r>
-      <w:r>
-        <w:t>across</w:t>
-      </w:r>
-      <w:r>
-        <w:t xml:space="preserve"> s</w:t>
-      </w:r>
-      <w:r>
-        <w:t>tock</w:t>
-      </w:r>
-      <w:r>
-        <w:t>s and regions</w:t>
-      </w:r>
-      <w:r>
-        <w:t>)</w:t>
-      </w:r>
-      <w:r>
-        <w:t xml:space="preserve"> of length composition (top panel</w:t>
-      </w:r>
-      <w:r>
-        <w:t>s</w:t>
-      </w:r>
-      <w:r>
-        <w:t>) and age composition (bottom panel</w:t>
-      </w:r>
-      <w:r>
-        <w:t>s</w:t>
-      </w:r>
-      <w:r>
-        <w:t>) input sample size across haul length frequency sub-sampling levels evaluated.</w:t>
-      </w:r>
-    </w:p>
-    <w:p>
-      <w:r>
-        <w:rPr>
-          <w:noProof/>
-        </w:rPr>
-        <w:lastRenderedPageBreak/>
-        <w:drawing>
-          <wp:inline distT="0" distB="0" distL="0" distR="0" wp14:anchorId="147872FD" wp14:editId="75F0BCD8">
-            <wp:extent cx="5943600" cy="5943600"/>
-            <wp:effectExtent l="0" t="0" r="0" b="0"/>
-            <wp:docPr id="3" name="Picture 3" descr="C:\AA - PH Stuff\Pubs\swo-journal\figs\lenage_reliss.png"/>
-            <wp:cNvGraphicFramePr>
-              <a:graphicFrameLocks xmlns:a="http://schemas.openxmlformats.org/drawingml/2006/main" noChangeAspect="1"/>
-            </wp:cNvGraphicFramePr>
-            <a:graphic xmlns:a="http://schemas.openxmlformats.org/drawingml/2006/main">
-              <a:graphicData uri="http://schemas.openxmlformats.org/drawingml/2006/picture">
-                <pic:pic xmlns:pic="http://schemas.openxmlformats.org/drawingml/2006/picture">
-                  <pic:nvPicPr>
-                    <pic:cNvPr id="0" name="Picture 1" descr="C:\AA - PH Stuff\Pubs\swo-journal\figs\lenage_reliss.png"/>
                     <pic:cNvPicPr>
                       <a:picLocks noChangeAspect="1" noChangeArrowheads="1"/>
                     </pic:cNvPicPr>
@@ -9012,50 +9733,65 @@
       <w:pPr>
         <w:pStyle w:val="ImageCaption"/>
       </w:pPr>
-      <w:bookmarkStart w:id="45" w:name="fig:prop-length-iss"/>
+      <w:bookmarkStart w:id="45" w:name="fig:length-iss"/>
       <w:bookmarkEnd w:id="45"/>
       <w:r>
-        <w:t xml:space="preserve">Figure 3: </w:t>
-      </w:r>
-      <w:r>
-        <w:t>R</w:t>
-      </w:r>
-      <w:r>
-        <w:t>elative length</w:t>
-      </w:r>
-      <w:r>
-        <w:t xml:space="preserve"> (top panels) and age (bottom panels)</w:t>
-      </w:r>
-      <w:r>
-        <w:t xml:space="preserve"> composition input sample size by species type</w:t>
-      </w:r>
-      <w:r>
-        <w:t xml:space="preserve"> (aggregated across stocks and regions) </w:t>
-      </w:r>
-      <w:r>
-        <w:t>across haul length frequency sub-sampling levels evaluated (grey line at 0.9</w:t>
-      </w:r>
-      <w:r>
-        <w:t xml:space="preserve"> for length composition and 1.0 for age composition</w:t>
-      </w:r>
-      <w:r>
-        <w:t xml:space="preserve"> shown for reference).</w:t>
-      </w:r>
-    </w:p>
-    <w:p>
-      <w:pPr>
-        <w:pStyle w:val="ImageCaption"/>
-      </w:pPr>
+        <w:t>Figure 2: Boxplots</w:t>
+      </w:r>
+      <w:r>
+        <w:t xml:space="preserve"> by species type</w:t>
+      </w:r>
+      <w:r>
+        <w:t xml:space="preserve"> </w:t>
+      </w:r>
+      <w:r>
+        <w:t>(</w:t>
+      </w:r>
+      <w:r>
+        <w:t xml:space="preserve">aggregated </w:t>
+      </w:r>
+      <w:r>
+        <w:t>across</w:t>
+      </w:r>
+      <w:r>
+        <w:t xml:space="preserve"> s</w:t>
+      </w:r>
+      <w:r>
+        <w:t>tock</w:t>
+      </w:r>
+      <w:r>
+        <w:t>s and regions</w:t>
+      </w:r>
+      <w:r>
+        <w:t>)</w:t>
+      </w:r>
+      <w:r>
+        <w:t xml:space="preserve"> of length composition (top panel</w:t>
+      </w:r>
+      <w:r>
+        <w:t>s</w:t>
+      </w:r>
+      <w:r>
+        <w:t>) and age composition (bottom panel</w:t>
+      </w:r>
+      <w:r>
+        <w:t>s</w:t>
+      </w:r>
+      <w:r>
+        <w:t>) input sample size across haul length frequency sub-sampling levels evaluated.</w:t>
+      </w:r>
+    </w:p>
+    <w:p>
       <w:r>
         <w:rPr>
           <w:noProof/>
         </w:rPr>
         <w:lastRenderedPageBreak/>
         <w:drawing>
-          <wp:inline distT="0" distB="0" distL="0" distR="0" wp14:anchorId="01BDDCC9" wp14:editId="6BCBB487">
+          <wp:inline distT="0" distB="0" distL="0" distR="0" wp14:anchorId="147872FD" wp14:editId="75F0BCD8">
             <wp:extent cx="5943600" cy="5943600"/>
             <wp:effectExtent l="0" t="0" r="0" b="0"/>
-            <wp:docPr id="4" name="Picture 4" descr="C:\AA - PH Stuff\Pubs\swo-journal\figs\lenbin_reliss.png"/>
+            <wp:docPr id="3" name="Picture 3" descr="C:\AA - PH Stuff\Pubs\swo-journal\figs\lenage_reliss.png"/>
             <wp:cNvGraphicFramePr>
               <a:graphicFrameLocks xmlns:a="http://schemas.openxmlformats.org/drawingml/2006/main" noChangeAspect="1"/>
             </wp:cNvGraphicFramePr>
@@ -9063,7 +9799,7 @@
               <a:graphicData uri="http://schemas.openxmlformats.org/drawingml/2006/picture">
                 <pic:pic xmlns:pic="http://schemas.openxmlformats.org/drawingml/2006/picture">
                   <pic:nvPicPr>
-                    <pic:cNvPr id="0" name="Picture 3" descr="C:\AA - PH Stuff\Pubs\swo-journal\figs\lenbin_reliss.png"/>
+                    <pic:cNvPr id="0" name="Picture 1" descr="C:\AA - PH Stuff\Pubs\swo-journal\figs\lenage_reliss.png"/>
                     <pic:cNvPicPr>
                       <a:picLocks noChangeAspect="1" noChangeArrowheads="1"/>
                     </pic:cNvPicPr>
@@ -9105,14 +9841,34 @@
       <w:pPr>
         <w:pStyle w:val="ImageCaption"/>
       </w:pPr>
-      <w:r>
-        <w:t xml:space="preserve">Figure 4: Relative length composition input sample size by length bin and species type (aggregated across stocks </w:t>
-      </w:r>
-      <w:r>
-        <w:t>within the Gulf of Alaska</w:t>
-      </w:r>
-      <w:r>
-        <w:t>) across haul length frequency sub-sampling levels evaluated (grey line at 0.9 shown for reference).</w:t>
+      <w:bookmarkStart w:id="46" w:name="fig:prop-length-iss"/>
+      <w:bookmarkEnd w:id="46"/>
+      <w:r>
+        <w:t xml:space="preserve">Figure 3: </w:t>
+      </w:r>
+      <w:r>
+        <w:t>R</w:t>
+      </w:r>
+      <w:r>
+        <w:t>elative length</w:t>
+      </w:r>
+      <w:r>
+        <w:t xml:space="preserve"> (top panels) and age (bottom panels)</w:t>
+      </w:r>
+      <w:r>
+        <w:t xml:space="preserve"> composition input sample size by species type</w:t>
+      </w:r>
+      <w:r>
+        <w:t xml:space="preserve"> (aggregated across stocks and regions) </w:t>
+      </w:r>
+      <w:r>
+        <w:t>across haul length frequency sub-sampling levels evaluated (grey line at 0.9</w:t>
+      </w:r>
+      <w:r>
+        <w:t xml:space="preserve"> for length composition and 1.0 for age composition</w:t>
+      </w:r>
+      <w:r>
+        <w:t xml:space="preserve"> shown for reference).</w:t>
       </w:r>
     </w:p>
     <w:p>
@@ -9125,10 +9881,10 @@
         </w:rPr>
         <w:lastRenderedPageBreak/>
         <w:drawing>
-          <wp:inline distT="0" distB="0" distL="0" distR="0" wp14:anchorId="36B7EAB4" wp14:editId="48B3DB60">
+          <wp:inline distT="0" distB="0" distL="0" distR="0" wp14:anchorId="01BDDCC9" wp14:editId="6BCBB487">
             <wp:extent cx="5943600" cy="5943600"/>
             <wp:effectExtent l="0" t="0" r="0" b="0"/>
-            <wp:docPr id="5" name="Picture 5" descr="C:\AA - PH Stuff\Pubs\swo-journal\figs\subreg_len_reliss.png"/>
+            <wp:docPr id="4" name="Picture 4" descr="C:\AA - PH Stuff\Pubs\swo-journal\figs\lenbin_reliss.png"/>
             <wp:cNvGraphicFramePr>
               <a:graphicFrameLocks xmlns:a="http://schemas.openxmlformats.org/drawingml/2006/main" noChangeAspect="1"/>
             </wp:cNvGraphicFramePr>
@@ -9136,7 +9892,7 @@
               <a:graphicData uri="http://schemas.openxmlformats.org/drawingml/2006/picture">
                 <pic:pic xmlns:pic="http://schemas.openxmlformats.org/drawingml/2006/picture">
                   <pic:nvPicPr>
-                    <pic:cNvPr id="0" name="Picture 4" descr="C:\AA - PH Stuff\Pubs\swo-journal\figs\subreg_len_reliss.png"/>
+                    <pic:cNvPr id="0" name="Picture 3" descr="C:\AA - PH Stuff\Pubs\swo-journal\figs\lenbin_reliss.png"/>
                     <pic:cNvPicPr>
                       <a:picLocks noChangeAspect="1" noChangeArrowheads="1"/>
                     </pic:cNvPicPr>
@@ -9179,40 +9935,29 @@
         <w:pStyle w:val="ImageCaption"/>
       </w:pPr>
       <w:r>
-        <w:t>Figure 5: Relative length composition input sample size by species type and regional scale for the Gulf of Alaska (aggregated across stocks) across haul length frequency sub-sampling levels evaluated (grey line at 0.9 shown for reference).</w:t>
+        <w:t xml:space="preserve">Figure 4: Relative length composition input sample size by length bin and species type (aggregated across stocks </w:t>
+      </w:r>
+      <w:r>
+        <w:t>within the Gulf of Alaska</w:t>
+      </w:r>
+      <w:r>
+        <w:t>) across haul length frequency sub-sampling levels evaluated (grey line at 0.9 shown for reference).</w:t>
       </w:r>
     </w:p>
     <w:p>
       <w:pPr>
         <w:pStyle w:val="ImageCaption"/>
       </w:pPr>
-    </w:p>
-    <w:p>
-      <w:r>
-        <w:rPr>
-          <w:rFonts w:eastAsia="Times New Roman" w:cs="Times New Roman"/>
-          <w:snapToGrid w:val="0"/>
-          <w:color w:val="000000"/>
-          <w:w w:val="0"/>
-          <w:sz w:val="0"/>
-          <w:szCs w:val="0"/>
-          <w:u w:color="000000"/>
-          <w:bdr w:val="none" w:sz="0" w:space="0" w:color="000000"/>
-          <w:shd w:val="clear" w:color="000000" w:fill="000000"/>
-          <w:lang w:val="x-none" w:eastAsia="x-none" w:bidi="x-none"/>
-        </w:rPr>
-        <w:lastRenderedPageBreak/>
-        <w:t xml:space="preserve"> </w:t>
-      </w:r>
       <w:r>
         <w:rPr>
           <w:noProof/>
         </w:rPr>
+        <w:lastRenderedPageBreak/>
         <w:drawing>
-          <wp:inline distT="0" distB="0" distL="0" distR="0" wp14:anchorId="2F7AB0B2" wp14:editId="20476F76">
+          <wp:inline distT="0" distB="0" distL="0" distR="0" wp14:anchorId="36B7EAB4" wp14:editId="48B3DB60">
             <wp:extent cx="5943600" cy="5943600"/>
             <wp:effectExtent l="0" t="0" r="0" b="0"/>
-            <wp:docPr id="6" name="Picture 6" descr="C:\AA - PH Stuff\Pubs\swo-journal\figs\age_reliss.png"/>
+            <wp:docPr id="5" name="Picture 5" descr="C:\AA - PH Stuff\Pubs\swo-journal\figs\subreg_len_reliss.png"/>
             <wp:cNvGraphicFramePr>
               <a:graphicFrameLocks xmlns:a="http://schemas.openxmlformats.org/drawingml/2006/main" noChangeAspect="1"/>
             </wp:cNvGraphicFramePr>
@@ -9220,7 +9965,7 @@
               <a:graphicData uri="http://schemas.openxmlformats.org/drawingml/2006/picture">
                 <pic:pic xmlns:pic="http://schemas.openxmlformats.org/drawingml/2006/picture">
                   <pic:nvPicPr>
-                    <pic:cNvPr id="0" name="Picture 2" descr="C:\AA - PH Stuff\Pubs\swo-journal\figs\age_reliss.png"/>
+                    <pic:cNvPr id="0" name="Picture 4" descr="C:\AA - PH Stuff\Pubs\swo-journal\figs\subreg_len_reliss.png"/>
                     <pic:cNvPicPr>
                       <a:picLocks noChangeAspect="1" noChangeArrowheads="1"/>
                     </pic:cNvPicPr>
@@ -9262,43 +10007,53 @@
       <w:pPr>
         <w:pStyle w:val="ImageCaption"/>
       </w:pPr>
-      <w:bookmarkStart w:id="46" w:name="fig:age-iss"/>
-      <w:bookmarkEnd w:id="46"/>
-      <w:r>
-        <w:t xml:space="preserve">Figure </w:t>
-      </w:r>
-      <w:r>
-        <w:t>6</w:t>
-      </w:r>
-      <w:r>
-        <w:t>: Boxplots by species type</w:t>
-      </w:r>
-      <w:r>
-        <w:t xml:space="preserve"> (aggregated across stocks and regions)</w:t>
-      </w:r>
-      <w:r>
-        <w:t xml:space="preserve"> of age composition input sample size </w:t>
-      </w:r>
-      <w:r>
-        <w:t>(top panels) and relative age composition input sample size (bottom panels)</w:t>
-      </w:r>
-      <w:r>
-        <w:t xml:space="preserve"> across age collection sub-sampling levels evaluated.</w:t>
-      </w:r>
-    </w:p>
-    <w:p>
-      <w:bookmarkStart w:id="47" w:name="fig:prop-age-iss"/>
-      <w:bookmarkEnd w:id="47"/>
+      <w:r>
+        <w:t xml:space="preserve">Figure 5: Relative length composition input sample size by species type and regional scale for the Gulf of Alaska (aggregated across stocks) across </w:t>
+      </w:r>
+      <w:r>
+        <w:t xml:space="preserve">the evaluated </w:t>
+      </w:r>
+      <w:r>
+        <w:t>haul length frequency sub-</w:t>
+      </w:r>
+      <w:r>
+        <w:t xml:space="preserve">sampling levels </w:t>
+      </w:r>
+      <w:r>
+        <w:t>(grey line at 0.9 shown for reference).</w:t>
+      </w:r>
+    </w:p>
+    <w:p>
+      <w:pPr>
+        <w:pStyle w:val="ImageCaption"/>
+      </w:pPr>
+    </w:p>
+    <w:p>
+      <w:r>
+        <w:rPr>
+          <w:rFonts w:eastAsia="Times New Roman" w:cs="Times New Roman"/>
+          <w:snapToGrid w:val="0"/>
+          <w:color w:val="000000"/>
+          <w:w w:val="0"/>
+          <w:sz w:val="0"/>
+          <w:szCs w:val="0"/>
+          <w:u w:color="000000"/>
+          <w:bdr w:val="none" w:sz="0" w:space="0" w:color="000000"/>
+          <w:shd w:val="clear" w:color="000000" w:fill="000000"/>
+          <w:lang w:val="x-none" w:eastAsia="x-none" w:bidi="x-none"/>
+        </w:rPr>
+        <w:lastRenderedPageBreak/>
+        <w:t xml:space="preserve"> </w:t>
+      </w:r>
       <w:r>
         <w:rPr>
           <w:noProof/>
         </w:rPr>
-        <w:lastRenderedPageBreak/>
         <w:drawing>
-          <wp:inline distT="0" distB="0" distL="0" distR="0" wp14:anchorId="7606278F" wp14:editId="77F665BC">
-            <wp:extent cx="5943600" cy="3396343"/>
+          <wp:inline distT="0" distB="0" distL="0" distR="0" wp14:anchorId="2F7AB0B2" wp14:editId="20476F76">
+            <wp:extent cx="5943600" cy="5943600"/>
             <wp:effectExtent l="0" t="0" r="0" b="0"/>
-            <wp:docPr id="7" name="Picture 7" descr="C:\AA - PH Stuff\Pubs\swo-journal\figs\age_reliss_ss.png"/>
+            <wp:docPr id="6" name="Picture 6" descr="C:\AA - PH Stuff\Pubs\swo-journal\figs\age_reliss.png"/>
             <wp:cNvGraphicFramePr>
               <a:graphicFrameLocks xmlns:a="http://schemas.openxmlformats.org/drawingml/2006/main" noChangeAspect="1"/>
             </wp:cNvGraphicFramePr>
@@ -9306,7 +10061,7 @@
               <a:graphicData uri="http://schemas.openxmlformats.org/drawingml/2006/picture">
                 <pic:pic xmlns:pic="http://schemas.openxmlformats.org/drawingml/2006/picture">
                   <pic:nvPicPr>
-                    <pic:cNvPr id="0" name="Picture 3" descr="C:\AA - PH Stuff\Pubs\swo-journal\figs\age_reliss_ss.png"/>
+                    <pic:cNvPr id="0" name="Picture 2" descr="C:\AA - PH Stuff\Pubs\swo-journal\figs\age_reliss.png"/>
                     <pic:cNvPicPr>
                       <a:picLocks noChangeAspect="1" noChangeArrowheads="1"/>
                     </pic:cNvPicPr>
@@ -9327,7 +10082,7 @@
                   <pic:spPr bwMode="auto">
                     <a:xfrm>
                       <a:off x="0" y="0"/>
-                      <a:ext cx="5943600" cy="3396343"/>
+                      <a:ext cx="5943600" cy="5943600"/>
                     </a:xfrm>
                     <a:prstGeom prst="rect">
                       <a:avLst/>
@@ -9348,45 +10103,55 @@
       <w:pPr>
         <w:pStyle w:val="ImageCaption"/>
       </w:pPr>
-      <w:bookmarkStart w:id="48" w:name="fig:age-ss-iss"/>
+      <w:bookmarkStart w:id="47" w:name="fig:age-iss"/>
+      <w:bookmarkEnd w:id="47"/>
+      <w:r>
+        <w:t xml:space="preserve">Figure </w:t>
+      </w:r>
+      <w:r>
+        <w:t>6</w:t>
+      </w:r>
+      <w:r>
+        <w:t>: Boxplots by species type</w:t>
+      </w:r>
+      <w:r>
+        <w:t xml:space="preserve"> (aggregated across stocks and regions)</w:t>
+      </w:r>
+      <w:r>
+        <w:t xml:space="preserve"> of age composition input sample size </w:t>
+      </w:r>
+      <w:r>
+        <w:t>(top panels) and relative age composition input sample size (bottom panels)</w:t>
+      </w:r>
+      <w:r>
+        <w:t xml:space="preserve"> across</w:t>
+      </w:r>
+      <w:r>
+        <w:t xml:space="preserve"> the evaluated</w:t>
+      </w:r>
+      <w:r>
+        <w:t xml:space="preserve"> age collecti</w:t>
+      </w:r>
+      <w:r>
+        <w:t>on sub-sampling levels</w:t>
+      </w:r>
+      <w:r>
+        <w:t>.</w:t>
+      </w:r>
+    </w:p>
+    <w:p>
+      <w:bookmarkStart w:id="48" w:name="fig:prop-age-iss"/>
       <w:bookmarkEnd w:id="48"/>
-      <w:r>
-        <w:t xml:space="preserve">Figure </w:t>
-      </w:r>
-      <w:r>
-        <w:t>7</w:t>
-      </w:r>
-      <w:r>
-        <w:t>: Stock-specific relative age composition input sample size grouped by species type and region compared to age collection sub-sampling levels (1-1 line shown for reference, linear model fit by composition type for each species type also shown for reference).</w:t>
-      </w:r>
-      <w:bookmarkEnd w:id="42"/>
-    </w:p>
-    <w:p>
-      <w:pPr>
-        <w:pStyle w:val="ImageCaption"/>
-      </w:pPr>
-      <w:bookmarkStart w:id="49" w:name="_GoBack"/>
-      <w:bookmarkEnd w:id="49"/>
-    </w:p>
-    <w:p>
-      <w:pPr>
-        <w:pStyle w:val="ImageCaption"/>
-      </w:pPr>
-    </w:p>
-    <w:p>
-      <w:pPr>
-        <w:pStyle w:val="ImageCaption"/>
-      </w:pPr>
       <w:r>
         <w:rPr>
           <w:noProof/>
         </w:rPr>
         <w:lastRenderedPageBreak/>
         <w:drawing>
-          <wp:inline distT="0" distB="0" distL="0" distR="0" wp14:anchorId="350B9C94" wp14:editId="72A7665C">
+          <wp:inline distT="0" distB="0" distL="0" distR="0" wp14:anchorId="7606278F" wp14:editId="77F665BC">
             <wp:extent cx="5943600" cy="3396343"/>
             <wp:effectExtent l="0" t="0" r="0" b="0"/>
-            <wp:docPr id="8" name="Picture 8" descr="C:\AA - PH Stuff\Pubs\swo-journal\figs\rel_bias.png"/>
+            <wp:docPr id="7" name="Picture 7" descr="C:\AA - PH Stuff\Pubs\swo-journal\figs\age_reliss_ss.png"/>
             <wp:cNvGraphicFramePr>
               <a:graphicFrameLocks xmlns:a="http://schemas.openxmlformats.org/drawingml/2006/main" noChangeAspect="1"/>
             </wp:cNvGraphicFramePr>
@@ -9394,7 +10159,7 @@
               <a:graphicData uri="http://schemas.openxmlformats.org/drawingml/2006/picture">
                 <pic:pic xmlns:pic="http://schemas.openxmlformats.org/drawingml/2006/picture">
                   <pic:nvPicPr>
-                    <pic:cNvPr id="0" name="Picture 4" descr="C:\AA - PH Stuff\Pubs\swo-journal\figs\rel_bias.png"/>
+                    <pic:cNvPr id="0" name="Picture 3" descr="C:\AA - PH Stuff\Pubs\swo-journal\figs\age_reliss_ss.png"/>
                     <pic:cNvPicPr>
                       <a:picLocks noChangeAspect="1" noChangeArrowheads="1"/>
                     </pic:cNvPicPr>
@@ -9436,12 +10201,104 @@
       <w:pPr>
         <w:pStyle w:val="ImageCaption"/>
       </w:pPr>
+      <w:bookmarkStart w:id="49" w:name="fig:age-ss-iss"/>
+      <w:bookmarkEnd w:id="49"/>
+      <w:r>
+        <w:t xml:space="preserve">Figure </w:t>
+      </w:r>
+      <w:r>
+        <w:t>7</w:t>
+      </w:r>
+      <w:r>
+        <w:t>: Stock-specific relative age composition input sample size grouped by species type and region compared to age collection sub-sampling level</w:t>
+      </w:r>
+      <w:r>
+        <w:t>s (1-1 line shown for reference;</w:t>
+      </w:r>
+      <w:r>
+        <w:t xml:space="preserve"> linear model fit by composition type for each species type also shown for reference).</w:t>
+      </w:r>
+      <w:bookmarkEnd w:id="43"/>
+    </w:p>
+    <w:p>
+      <w:pPr>
+        <w:pStyle w:val="ImageCaption"/>
+      </w:pPr>
+    </w:p>
+    <w:p>
+      <w:pPr>
+        <w:pStyle w:val="ImageCaption"/>
+      </w:pPr>
+    </w:p>
+    <w:p>
+      <w:pPr>
+        <w:pStyle w:val="ImageCaption"/>
+      </w:pPr>
+      <w:r>
+        <w:rPr>
+          <w:noProof/>
+        </w:rPr>
+        <w:lastRenderedPageBreak/>
+        <w:drawing>
+          <wp:inline distT="0" distB="0" distL="0" distR="0" wp14:anchorId="350B9C94" wp14:editId="72A7665C">
+            <wp:extent cx="5943600" cy="3396343"/>
+            <wp:effectExtent l="0" t="0" r="0" b="0"/>
+            <wp:docPr id="8" name="Picture 8" descr="C:\AA - PH Stuff\Pubs\swo-journal\figs\rel_bias.png"/>
+            <wp:cNvGraphicFramePr>
+              <a:graphicFrameLocks xmlns:a="http://schemas.openxmlformats.org/drawingml/2006/main" noChangeAspect="1"/>
+            </wp:cNvGraphicFramePr>
+            <a:graphic xmlns:a="http://schemas.openxmlformats.org/drawingml/2006/main">
+              <a:graphicData uri="http://schemas.openxmlformats.org/drawingml/2006/picture">
+                <pic:pic xmlns:pic="http://schemas.openxmlformats.org/drawingml/2006/picture">
+                  <pic:nvPicPr>
+                    <pic:cNvPr id="0" name="Picture 4" descr="C:\AA - PH Stuff\Pubs\swo-journal\figs\rel_bias.png"/>
+                    <pic:cNvPicPr>
+                      <a:picLocks noChangeAspect="1" noChangeArrowheads="1"/>
+                    </pic:cNvPicPr>
+                  </pic:nvPicPr>
+                  <pic:blipFill>
+                    <a:blip r:embed="rId36" cstate="print">
+                      <a:extLst>
+                        <a:ext uri="{28A0092B-C50C-407E-A947-70E740481C1C}">
+                          <a14:useLocalDpi xmlns:a14="http://schemas.microsoft.com/office/drawing/2010/main" val="0"/>
+                        </a:ext>
+                      </a:extLst>
+                    </a:blip>
+                    <a:srcRect/>
+                    <a:stretch>
+                      <a:fillRect/>
+                    </a:stretch>
+                  </pic:blipFill>
+                  <pic:spPr bwMode="auto">
+                    <a:xfrm>
+                      <a:off x="0" y="0"/>
+                      <a:ext cx="5943600" cy="3396343"/>
+                    </a:xfrm>
+                    <a:prstGeom prst="rect">
+                      <a:avLst/>
+                    </a:prstGeom>
+                    <a:noFill/>
+                    <a:ln>
+                      <a:noFill/>
+                    </a:ln>
+                  </pic:spPr>
+                </pic:pic>
+              </a:graphicData>
+            </a:graphic>
+          </wp:inline>
+        </w:drawing>
+      </w:r>
+    </w:p>
+    <w:p>
+      <w:pPr>
+        <w:pStyle w:val="ImageCaption"/>
+      </w:pPr>
       <w:r>
         <w:t>Figure 8: Relative bias in sex-specific mean length and sex ratio by species type (aggregated across stocks and regions) for haul length frequency sample sizes of 100 and 150 fish per haul.</w:t>
       </w:r>
     </w:p>
     <w:sectPr>
-      <w:footerReference w:type="default" r:id="rId36"/>
+      <w:footerReference w:type="default" r:id="rId37"/>
       <w:pgSz w:w="12240" w:h="15840"/>
       <w:pgMar w:top="1440" w:right="1440" w:bottom="1440" w:left="1440" w:header="720" w:footer="720" w:gutter="0"/>
       <w:lnNumType w:countBy="1" w:restart="continuous"/>
@@ -9511,7 +10368,7 @@
           <w:rPr>
             <w:noProof/>
           </w:rPr>
-          <w:t>22</w:t>
+          <w:t>38</w:t>
         </w:r>
         <w:r>
           <w:rPr>
@@ -10274,6 +11131,155 @@
     </w:lvl>
   </w:abstractNum>
   <w:abstractNum w:abstractNumId="16" w15:restartNumberingAfterBreak="0">
+    <w:nsid w:val="55711D8F"/>
+    <w:multiLevelType w:val="multilevel"/>
+    <w:tmpl w:val="38E07C6E"/>
+    <w:lvl w:ilvl="0">
+      <w:start w:val="1"/>
+      <w:numFmt w:val="bullet"/>
+      <w:lvlText w:val=""/>
+      <w:lvlJc w:val="left"/>
+      <w:pPr>
+        <w:tabs>
+          <w:tab w:val="num" w:pos="720"/>
+        </w:tabs>
+        <w:ind w:left="720" w:hanging="360"/>
+      </w:pPr>
+      <w:rPr>
+        <w:rFonts w:ascii="Symbol" w:hAnsi="Symbol" w:hint="default"/>
+        <w:sz w:val="20"/>
+      </w:rPr>
+    </w:lvl>
+    <w:lvl w:ilvl="1" w:tentative="1">
+      <w:start w:val="1"/>
+      <w:numFmt w:val="bullet"/>
+      <w:lvlText w:val="o"/>
+      <w:lvlJc w:val="left"/>
+      <w:pPr>
+        <w:tabs>
+          <w:tab w:val="num" w:pos="1440"/>
+        </w:tabs>
+        <w:ind w:left="1440" w:hanging="360"/>
+      </w:pPr>
+      <w:rPr>
+        <w:rFonts w:ascii="Courier New" w:hAnsi="Courier New" w:hint="default"/>
+        <w:sz w:val="20"/>
+      </w:rPr>
+    </w:lvl>
+    <w:lvl w:ilvl="2" w:tentative="1">
+      <w:start w:val="1"/>
+      <w:numFmt w:val="bullet"/>
+      <w:lvlText w:val=""/>
+      <w:lvlJc w:val="left"/>
+      <w:pPr>
+        <w:tabs>
+          <w:tab w:val="num" w:pos="2160"/>
+        </w:tabs>
+        <w:ind w:left="2160" w:hanging="360"/>
+      </w:pPr>
+      <w:rPr>
+        <w:rFonts w:ascii="Wingdings" w:hAnsi="Wingdings" w:hint="default"/>
+        <w:sz w:val="20"/>
+      </w:rPr>
+    </w:lvl>
+    <w:lvl w:ilvl="3" w:tentative="1">
+      <w:start w:val="1"/>
+      <w:numFmt w:val="bullet"/>
+      <w:lvlText w:val=""/>
+      <w:lvlJc w:val="left"/>
+      <w:pPr>
+        <w:tabs>
+          <w:tab w:val="num" w:pos="2880"/>
+        </w:tabs>
+        <w:ind w:left="2880" w:hanging="360"/>
+      </w:pPr>
+      <w:rPr>
+        <w:rFonts w:ascii="Wingdings" w:hAnsi="Wingdings" w:hint="default"/>
+        <w:sz w:val="20"/>
+      </w:rPr>
+    </w:lvl>
+    <w:lvl w:ilvl="4" w:tentative="1">
+      <w:start w:val="1"/>
+      <w:numFmt w:val="bullet"/>
+      <w:lvlText w:val=""/>
+      <w:lvlJc w:val="left"/>
+      <w:pPr>
+        <w:tabs>
+          <w:tab w:val="num" w:pos="3600"/>
+        </w:tabs>
+        <w:ind w:left="3600" w:hanging="360"/>
+      </w:pPr>
+      <w:rPr>
+        <w:rFonts w:ascii="Wingdings" w:hAnsi="Wingdings" w:hint="default"/>
+        <w:sz w:val="20"/>
+      </w:rPr>
+    </w:lvl>
+    <w:lvl w:ilvl="5" w:tentative="1">
+      <w:start w:val="1"/>
+      <w:numFmt w:val="bullet"/>
+      <w:lvlText w:val=""/>
+      <w:lvlJc w:val="left"/>
+      <w:pPr>
+        <w:tabs>
+          <w:tab w:val="num" w:pos="4320"/>
+        </w:tabs>
+        <w:ind w:left="4320" w:hanging="360"/>
+      </w:pPr>
+      <w:rPr>
+        <w:rFonts w:ascii="Wingdings" w:hAnsi="Wingdings" w:hint="default"/>
+        <w:sz w:val="20"/>
+      </w:rPr>
+    </w:lvl>
+    <w:lvl w:ilvl="6" w:tentative="1">
+      <w:start w:val="1"/>
+      <w:numFmt w:val="bullet"/>
+      <w:lvlText w:val=""/>
+      <w:lvlJc w:val="left"/>
+      <w:pPr>
+        <w:tabs>
+          <w:tab w:val="num" w:pos="5040"/>
+        </w:tabs>
+        <w:ind w:left="5040" w:hanging="360"/>
+      </w:pPr>
+      <w:rPr>
+        <w:rFonts w:ascii="Wingdings" w:hAnsi="Wingdings" w:hint="default"/>
+        <w:sz w:val="20"/>
+      </w:rPr>
+    </w:lvl>
+    <w:lvl w:ilvl="7" w:tentative="1">
+      <w:start w:val="1"/>
+      <w:numFmt w:val="bullet"/>
+      <w:lvlText w:val=""/>
+      <w:lvlJc w:val="left"/>
+      <w:pPr>
+        <w:tabs>
+          <w:tab w:val="num" w:pos="5760"/>
+        </w:tabs>
+        <w:ind w:left="5760" w:hanging="360"/>
+      </w:pPr>
+      <w:rPr>
+        <w:rFonts w:ascii="Wingdings" w:hAnsi="Wingdings" w:hint="default"/>
+        <w:sz w:val="20"/>
+      </w:rPr>
+    </w:lvl>
+    <w:lvl w:ilvl="8" w:tentative="1">
+      <w:start w:val="1"/>
+      <w:numFmt w:val="bullet"/>
+      <w:lvlText w:val=""/>
+      <w:lvlJc w:val="left"/>
+      <w:pPr>
+        <w:tabs>
+          <w:tab w:val="num" w:pos="6480"/>
+        </w:tabs>
+        <w:ind w:left="6480" w:hanging="360"/>
+      </w:pPr>
+      <w:rPr>
+        <w:rFonts w:ascii="Wingdings" w:hAnsi="Wingdings" w:hint="default"/>
+        <w:sz w:val="20"/>
+      </w:rPr>
+    </w:lvl>
+  </w:abstractNum>
+  <w:abstractNum w:abstractNumId="17" w15:restartNumberingAfterBreak="0">
     <w:nsid w:val="591FA582"/>
     <w:multiLevelType w:val="multilevel"/>
     <w:tmpl w:val="57281B16"/>
@@ -10346,98 +11352,6 @@
     <w:lvl w:ilvl="6">
       <w:numFmt w:val="bullet"/>
       <w:lvlText w:val="•"/>
-      <w:lvlJc w:val="left"/>
-      <w:pPr>
-        <w:tabs>
-          <w:tab w:val="num" w:pos="4320"/>
-        </w:tabs>
-        <w:ind w:left="4800" w:hanging="480"/>
-      </w:pPr>
-    </w:lvl>
-    <w:lvl w:ilvl="7">
-      <w:numFmt w:val="decimal"/>
-      <w:lvlText w:val=""/>
-      <w:lvlJc w:val="left"/>
-    </w:lvl>
-    <w:lvl w:ilvl="8">
-      <w:numFmt w:val="decimal"/>
-      <w:lvlText w:val=""/>
-      <w:lvlJc w:val="left"/>
-    </w:lvl>
-  </w:abstractNum>
-  <w:abstractNum w:abstractNumId="17" w15:restartNumberingAfterBreak="0">
-    <w:nsid w:val="594669FA"/>
-    <w:multiLevelType w:val="multilevel"/>
-    <w:tmpl w:val="9D88E928"/>
-    <w:lvl w:ilvl="0">
-      <w:numFmt w:val="bullet"/>
-      <w:lvlText w:val=" "/>
-      <w:lvlJc w:val="left"/>
-      <w:pPr>
-        <w:tabs>
-          <w:tab w:val="num" w:pos="0"/>
-        </w:tabs>
-        <w:ind w:left="480" w:hanging="480"/>
-      </w:pPr>
-    </w:lvl>
-    <w:lvl w:ilvl="1">
-      <w:numFmt w:val="bullet"/>
-      <w:lvlText w:val=" "/>
-      <w:lvlJc w:val="left"/>
-      <w:pPr>
-        <w:tabs>
-          <w:tab w:val="num" w:pos="720"/>
-        </w:tabs>
-        <w:ind w:left="1200" w:hanging="480"/>
-      </w:pPr>
-    </w:lvl>
-    <w:lvl w:ilvl="2">
-      <w:numFmt w:val="bullet"/>
-      <w:lvlText w:val=" "/>
-      <w:lvlJc w:val="left"/>
-      <w:pPr>
-        <w:tabs>
-          <w:tab w:val="num" w:pos="1440"/>
-        </w:tabs>
-        <w:ind w:left="1920" w:hanging="480"/>
-      </w:pPr>
-    </w:lvl>
-    <w:lvl w:ilvl="3">
-      <w:numFmt w:val="bullet"/>
-      <w:lvlText w:val=" "/>
-      <w:lvlJc w:val="left"/>
-      <w:pPr>
-        <w:tabs>
-          <w:tab w:val="num" w:pos="2160"/>
-        </w:tabs>
-        <w:ind w:left="2640" w:hanging="480"/>
-      </w:pPr>
-    </w:lvl>
-    <w:lvl w:ilvl="4">
-      <w:numFmt w:val="bullet"/>
-      <w:lvlText w:val=" "/>
-      <w:lvlJc w:val="left"/>
-      <w:pPr>
-        <w:tabs>
-          <w:tab w:val="num" w:pos="2880"/>
-        </w:tabs>
-        <w:ind w:left="3360" w:hanging="480"/>
-      </w:pPr>
-    </w:lvl>
-    <w:lvl w:ilvl="5">
-      <w:numFmt w:val="bullet"/>
-      <w:lvlText w:val=" "/>
-      <w:lvlJc w:val="left"/>
-      <w:pPr>
-        <w:tabs>
-          <w:tab w:val="num" w:pos="3600"/>
-        </w:tabs>
-        <w:ind w:left="4080" w:hanging="480"/>
-      </w:pPr>
-    </w:lvl>
-    <w:lvl w:ilvl="6">
-      <w:numFmt w:val="bullet"/>
-      <w:lvlText w:val=" "/>
       <w:lvlJc w:val="left"/>
       <w:pPr>
         <w:tabs>
@@ -10458,6 +11372,98 @@
     </w:lvl>
   </w:abstractNum>
   <w:abstractNum w:abstractNumId="18" w15:restartNumberingAfterBreak="0">
+    <w:nsid w:val="594669FA"/>
+    <w:multiLevelType w:val="multilevel"/>
+    <w:tmpl w:val="9D88E928"/>
+    <w:lvl w:ilvl="0">
+      <w:numFmt w:val="bullet"/>
+      <w:lvlText w:val=" "/>
+      <w:lvlJc w:val="left"/>
+      <w:pPr>
+        <w:tabs>
+          <w:tab w:val="num" w:pos="0"/>
+        </w:tabs>
+        <w:ind w:left="480" w:hanging="480"/>
+      </w:pPr>
+    </w:lvl>
+    <w:lvl w:ilvl="1">
+      <w:numFmt w:val="bullet"/>
+      <w:lvlText w:val=" "/>
+      <w:lvlJc w:val="left"/>
+      <w:pPr>
+        <w:tabs>
+          <w:tab w:val="num" w:pos="720"/>
+        </w:tabs>
+        <w:ind w:left="1200" w:hanging="480"/>
+      </w:pPr>
+    </w:lvl>
+    <w:lvl w:ilvl="2">
+      <w:numFmt w:val="bullet"/>
+      <w:lvlText w:val=" "/>
+      <w:lvlJc w:val="left"/>
+      <w:pPr>
+        <w:tabs>
+          <w:tab w:val="num" w:pos="1440"/>
+        </w:tabs>
+        <w:ind w:left="1920" w:hanging="480"/>
+      </w:pPr>
+    </w:lvl>
+    <w:lvl w:ilvl="3">
+      <w:numFmt w:val="bullet"/>
+      <w:lvlText w:val=" "/>
+      <w:lvlJc w:val="left"/>
+      <w:pPr>
+        <w:tabs>
+          <w:tab w:val="num" w:pos="2160"/>
+        </w:tabs>
+        <w:ind w:left="2640" w:hanging="480"/>
+      </w:pPr>
+    </w:lvl>
+    <w:lvl w:ilvl="4">
+      <w:numFmt w:val="bullet"/>
+      <w:lvlText w:val=" "/>
+      <w:lvlJc w:val="left"/>
+      <w:pPr>
+        <w:tabs>
+          <w:tab w:val="num" w:pos="2880"/>
+        </w:tabs>
+        <w:ind w:left="3360" w:hanging="480"/>
+      </w:pPr>
+    </w:lvl>
+    <w:lvl w:ilvl="5">
+      <w:numFmt w:val="bullet"/>
+      <w:lvlText w:val=" "/>
+      <w:lvlJc w:val="left"/>
+      <w:pPr>
+        <w:tabs>
+          <w:tab w:val="num" w:pos="3600"/>
+        </w:tabs>
+        <w:ind w:left="4080" w:hanging="480"/>
+      </w:pPr>
+    </w:lvl>
+    <w:lvl w:ilvl="6">
+      <w:numFmt w:val="bullet"/>
+      <w:lvlText w:val=" "/>
+      <w:lvlJc w:val="left"/>
+      <w:pPr>
+        <w:tabs>
+          <w:tab w:val="num" w:pos="4320"/>
+        </w:tabs>
+        <w:ind w:left="4800" w:hanging="480"/>
+      </w:pPr>
+    </w:lvl>
+    <w:lvl w:ilvl="7">
+      <w:numFmt w:val="decimal"/>
+      <w:lvlText w:val=""/>
+      <w:lvlJc w:val="left"/>
+    </w:lvl>
+    <w:lvl w:ilvl="8">
+      <w:numFmt w:val="decimal"/>
+      <w:lvlText w:val=""/>
+      <w:lvlJc w:val="left"/>
+    </w:lvl>
+  </w:abstractNum>
+  <w:abstractNum w:abstractNumId="19" w15:restartNumberingAfterBreak="0">
     <w:nsid w:val="5E1A6106"/>
     <w:multiLevelType w:val="hybridMultilevel"/>
     <w:tmpl w:val="D95EA282"/>
@@ -10577,13 +11583,13 @@
     <w:abstractNumId w:val="0"/>
   </w:num>
   <w:num w:numId="3">
+    <w:abstractNumId w:val="18"/>
+  </w:num>
+  <w:num w:numId="4">
     <w:abstractNumId w:val="17"/>
   </w:num>
-  <w:num w:numId="4">
-    <w:abstractNumId w:val="16"/>
-  </w:num>
   <w:num w:numId="5">
-    <w:abstractNumId w:val="18"/>
+    <w:abstractNumId w:val="19"/>
   </w:num>
   <w:num w:numId="6">
     <w:abstractNumId w:val="15"/>
@@ -10689,6 +11695,9 @@
     <w:lvlOverride w:ilvl="8">
       <w:startOverride w:val="1"/>
     </w:lvlOverride>
+  </w:num>
+  <w:num w:numId="23">
+    <w:abstractNumId w:val="16"/>
   </w:num>
 </w:numbering>
 </file>

</xml_diff>